<commit_message>
Cap nhat he so 2p2z
</commit_message>
<xml_diff>
--- a/CPUDefine.docx
+++ b/CPUDefine.docx
@@ -11394,7 +11394,26 @@
           <w:szCs w:val="20"/>
         </w:rPr>
         <w:tab/>
-        <w:t xml:space="preserve">// set ET_2ND, ET_3ND để sau 2,3 chu kỳ ngắt PWM thì nhảy vào hàm xử lý ngắt PWM, tương tự với set </w:t>
+      </w:r>
+      <w:r>
+        <w:rPr>
+          <w:rFonts w:ascii="Consolas" w:hAnsi="Consolas" w:cs="Consolas"/>
+          <w:color w:val="3F7F5F"/>
+          <w:sz w:val="20"/>
+          <w:szCs w:val="20"/>
+        </w:rPr>
+        <w:t>// set ET_2TH, ET_3TH</w:t>
+      </w:r>
+      <w:bookmarkStart w:id="0" w:name="_GoBack"/>
+      <w:bookmarkEnd w:id="0"/>
+      <w:r>
+        <w:rPr>
+          <w:rFonts w:ascii="Consolas" w:hAnsi="Consolas" w:cs="Consolas"/>
+          <w:color w:val="3F7F5F"/>
+          <w:sz w:val="20"/>
+          <w:szCs w:val="20"/>
+        </w:rPr>
+        <w:t xml:space="preserve"> để sau 2,3 chu kỳ ngắt PWM thì nhảy vào hàm xử lý ngắt PWM, tương tự với set </w:t>
       </w:r>
       <w:r>
         <w:rPr>
@@ -11754,40 +11773,264 @@
         <w:adjustRightInd w:val="0"/>
         <w:spacing w:after="0" w:line="240" w:lineRule="auto"/>
         <w:rPr>
+          <w:rFonts w:ascii="Times New Roman" w:hAnsi="Times New Roman" w:cs="Times New Roman"/>
+          <w:sz w:val="24"/>
+          <w:szCs w:val="24"/>
+        </w:rPr>
+      </w:pPr>
+      <w:r>
+        <w:rPr>
+          <w:rFonts w:ascii="Times New Roman" w:hAnsi="Times New Roman" w:cs="Times New Roman"/>
+          <w:sz w:val="24"/>
+          <w:szCs w:val="24"/>
+        </w:rPr>
+        <w:t xml:space="preserve">Để có thể chạy được chức năng phase shift()(giữa hai kênh PWM với nhau), ví dụ khi thay đổi </w:t>
+      </w:r>
+      <w:r>
+        <w:rPr>
+          <w:rFonts w:ascii="Consolas" w:hAnsi="Consolas" w:cs="Consolas"/>
+          <w:color w:val="000000"/>
+          <w:sz w:val="20"/>
+          <w:szCs w:val="20"/>
+        </w:rPr>
+        <w:t>Epwm4</w:t>
+      </w:r>
+      <w:r>
+        <w:rPr>
+          <w:rFonts w:ascii="Consolas" w:hAnsi="Consolas" w:cs="Consolas"/>
+          <w:color w:val="000000"/>
+          <w:sz w:val="20"/>
+          <w:szCs w:val="20"/>
+        </w:rPr>
+        <w:t>Regs.</w:t>
+      </w:r>
+      <w:r>
+        <w:rPr>
+          <w:rFonts w:ascii="Consolas" w:hAnsi="Consolas" w:cs="Consolas"/>
+          <w:color w:val="0000C0"/>
+          <w:sz w:val="20"/>
+          <w:szCs w:val="20"/>
+        </w:rPr>
+        <w:t>TBPHS</w:t>
+      </w:r>
+      <w:r>
+        <w:rPr>
+          <w:rFonts w:ascii="Consolas" w:hAnsi="Consolas" w:cs="Consolas"/>
+          <w:color w:val="000000"/>
+          <w:sz w:val="20"/>
+          <w:szCs w:val="20"/>
+        </w:rPr>
+        <w:t>.</w:t>
+      </w:r>
+      <w:r>
+        <w:rPr>
+          <w:rFonts w:ascii="Consolas" w:hAnsi="Consolas" w:cs="Consolas"/>
+          <w:color w:val="0000C0"/>
+          <w:sz w:val="20"/>
+          <w:szCs w:val="20"/>
+        </w:rPr>
+        <w:t>half</w:t>
+      </w:r>
+      <w:r>
+        <w:rPr>
+          <w:rFonts w:ascii="Consolas" w:hAnsi="Consolas" w:cs="Consolas"/>
+          <w:color w:val="000000"/>
+          <w:sz w:val="20"/>
+          <w:szCs w:val="20"/>
+        </w:rPr>
+        <w:t>.</w:t>
+      </w:r>
+      <w:r>
+        <w:rPr>
+          <w:rFonts w:ascii="Consolas" w:hAnsi="Consolas" w:cs="Consolas"/>
+          <w:color w:val="000000"/>
+          <w:sz w:val="20"/>
+          <w:szCs w:val="20"/>
+          <w:u w:val="single"/>
+        </w:rPr>
+        <w:t>TBPHS</w:t>
+      </w:r>
+      <w:r>
+        <w:rPr>
+          <w:rFonts w:ascii="Consolas" w:hAnsi="Consolas" w:cs="Consolas"/>
+          <w:color w:val="000000"/>
+          <w:sz w:val="20"/>
+          <w:szCs w:val="20"/>
+        </w:rPr>
+        <w:t xml:space="preserve"> </w:t>
+      </w:r>
+      <w:r>
+        <w:rPr>
+          <w:rFonts w:ascii="Times New Roman" w:hAnsi="Times New Roman" w:cs="Times New Roman"/>
+          <w:color w:val="000000"/>
+          <w:sz w:val="24"/>
+          <w:szCs w:val="24"/>
+        </w:rPr>
+        <w:t>thì sẽ có sự lệch pha của kênh PWM4 với kênh PWM tham chiếu</w:t>
+      </w:r>
+    </w:p>
+    <w:p>
+      <w:pPr>
+        <w:autoSpaceDE w:val="0"/>
+        <w:autoSpaceDN w:val="0"/>
+        <w:adjustRightInd w:val="0"/>
+        <w:spacing w:after="0" w:line="240" w:lineRule="auto"/>
+        <w:rPr>
+          <w:rFonts w:ascii="Times New Roman" w:hAnsi="Times New Roman" w:cs="Times New Roman"/>
+          <w:sz w:val="24"/>
+          <w:szCs w:val="24"/>
+        </w:rPr>
+      </w:pPr>
+    </w:p>
+    <w:p>
+      <w:pPr>
+        <w:autoSpaceDE w:val="0"/>
+        <w:autoSpaceDN w:val="0"/>
+        <w:adjustRightInd w:val="0"/>
+        <w:spacing w:after="0" w:line="240" w:lineRule="auto"/>
+        <w:rPr>
+          <w:rFonts w:ascii="Times New Roman" w:hAnsi="Times New Roman" w:cs="Times New Roman"/>
+          <w:sz w:val="24"/>
+          <w:szCs w:val="24"/>
+        </w:rPr>
+      </w:pPr>
+      <w:r>
+        <w:rPr>
+          <w:rFonts w:ascii="Times New Roman" w:hAnsi="Times New Roman" w:cs="Times New Roman"/>
+          <w:sz w:val="24"/>
+          <w:szCs w:val="24"/>
+        </w:rPr>
+        <w:t>Ta đặt một kênh PWM làm Master (ví dụ PWM3), ta sẽ lấy kênh PWM3 làm kênh PWM gốc, kênh PWM4 khi chạy sẽ lệch phase so với kênh PWM3</w:t>
+      </w:r>
+    </w:p>
+    <w:p>
+      <w:pPr>
+        <w:autoSpaceDE w:val="0"/>
+        <w:autoSpaceDN w:val="0"/>
+        <w:adjustRightInd w:val="0"/>
+        <w:spacing w:after="0" w:line="240" w:lineRule="auto"/>
+        <w:rPr>
+          <w:rFonts w:ascii="Times New Roman" w:hAnsi="Times New Roman" w:cs="Times New Roman"/>
+          <w:sz w:val="24"/>
+          <w:szCs w:val="24"/>
+        </w:rPr>
+      </w:pPr>
+    </w:p>
+    <w:p>
+      <w:pPr>
+        <w:autoSpaceDE w:val="0"/>
+        <w:autoSpaceDN w:val="0"/>
+        <w:adjustRightInd w:val="0"/>
+        <w:spacing w:after="0" w:line="240" w:lineRule="auto"/>
+        <w:rPr>
+          <w:rFonts w:ascii="Times New Roman" w:hAnsi="Times New Roman" w:cs="Times New Roman"/>
+          <w:sz w:val="24"/>
+          <w:szCs w:val="24"/>
+        </w:rPr>
+      </w:pPr>
+      <w:r>
+        <w:rPr>
+          <w:rFonts w:ascii="Times New Roman" w:hAnsi="Times New Roman" w:cs="Times New Roman"/>
+          <w:sz w:val="24"/>
+          <w:szCs w:val="24"/>
+        </w:rPr>
+        <w:t>Ta cấu hình như sau:</w:t>
+      </w:r>
+    </w:p>
+    <w:p>
+      <w:pPr>
+        <w:autoSpaceDE w:val="0"/>
+        <w:autoSpaceDN w:val="0"/>
+        <w:adjustRightInd w:val="0"/>
+        <w:spacing w:after="0" w:line="240" w:lineRule="auto"/>
+        <w:rPr>
           <w:rFonts w:ascii="Consolas" w:hAnsi="Consolas" w:cs="Consolas"/>
           <w:color w:val="3F7F5F"/>
           <w:sz w:val="20"/>
           <w:szCs w:val="20"/>
         </w:rPr>
       </w:pPr>
-    </w:p>
-    <w:p>
-      <w:pPr>
-        <w:autoSpaceDE w:val="0"/>
-        <w:autoSpaceDN w:val="0"/>
-        <w:adjustRightInd w:val="0"/>
-        <w:spacing w:after="0" w:line="240" w:lineRule="auto"/>
+      <w:r>
+        <w:rPr>
+          <w:rFonts w:ascii="Consolas" w:hAnsi="Consolas" w:cs="Consolas"/>
+          <w:color w:val="000000"/>
+          <w:sz w:val="20"/>
+          <w:szCs w:val="20"/>
+        </w:rPr>
+        <w:t>EPwm3Regs.</w:t>
+      </w:r>
+      <w:r>
+        <w:rPr>
+          <w:rFonts w:ascii="Consolas" w:hAnsi="Consolas" w:cs="Consolas"/>
+          <w:color w:val="0000C0"/>
+          <w:sz w:val="20"/>
+          <w:szCs w:val="20"/>
+        </w:rPr>
+        <w:t>TBCTL</w:t>
+      </w:r>
+      <w:r>
+        <w:rPr>
+          <w:rFonts w:ascii="Consolas" w:hAnsi="Consolas" w:cs="Consolas"/>
+          <w:color w:val="000000"/>
+          <w:sz w:val="20"/>
+          <w:szCs w:val="20"/>
+        </w:rPr>
+        <w:t>.</w:t>
+      </w:r>
+      <w:r>
+        <w:rPr>
+          <w:rFonts w:ascii="Consolas" w:hAnsi="Consolas" w:cs="Consolas"/>
+          <w:color w:val="0000C0"/>
+          <w:sz w:val="20"/>
+          <w:szCs w:val="20"/>
+        </w:rPr>
+        <w:t>bit</w:t>
+      </w:r>
+      <w:r>
+        <w:rPr>
+          <w:rFonts w:ascii="Consolas" w:hAnsi="Consolas" w:cs="Consolas"/>
+          <w:color w:val="000000"/>
+          <w:sz w:val="20"/>
+          <w:szCs w:val="20"/>
+        </w:rPr>
+        <w:t>.</w:t>
+      </w:r>
+      <w:r>
+        <w:rPr>
+          <w:rFonts w:ascii="Consolas" w:hAnsi="Consolas" w:cs="Consolas"/>
+          <w:color w:val="0000C0"/>
+          <w:sz w:val="20"/>
+          <w:szCs w:val="20"/>
+        </w:rPr>
+        <w:t>PHSEN</w:t>
+      </w:r>
+      <w:r>
+        <w:rPr>
+          <w:rFonts w:ascii="Consolas" w:hAnsi="Consolas" w:cs="Consolas"/>
+          <w:color w:val="000000"/>
+          <w:sz w:val="20"/>
+          <w:szCs w:val="20"/>
+        </w:rPr>
+        <w:t xml:space="preserve"> = TB_DISABLE;        </w:t>
+      </w:r>
+      <w:r>
         <w:rPr>
           <w:rFonts w:ascii="Consolas" w:hAnsi="Consolas" w:cs="Consolas"/>
           <w:color w:val="3F7F5F"/>
           <w:sz w:val="20"/>
           <w:szCs w:val="20"/>
         </w:rPr>
-      </w:pPr>
-    </w:p>
-    <w:p>
-      <w:pPr>
-        <w:autoSpaceDE w:val="0"/>
-        <w:autoSpaceDN w:val="0"/>
-        <w:adjustRightInd w:val="0"/>
-        <w:spacing w:after="0" w:line="240" w:lineRule="auto"/>
+        <w:t xml:space="preserve">// </w:t>
+      </w:r>
+      <w:r>
         <w:rPr>
           <w:rFonts w:ascii="Consolas" w:hAnsi="Consolas" w:cs="Consolas"/>
           <w:color w:val="3F7F5F"/>
           <w:sz w:val="20"/>
           <w:szCs w:val="20"/>
         </w:rPr>
-      </w:pPr>
+        <w:t>MASTER</w:t>
+      </w:r>
     </w:p>
     <w:p>
       <w:pPr>
@@ -11802,20 +12045,78 @@
           <w:szCs w:val="20"/>
         </w:rPr>
       </w:pPr>
-    </w:p>
-    <w:p>
-      <w:pPr>
-        <w:autoSpaceDE w:val="0"/>
-        <w:autoSpaceDN w:val="0"/>
-        <w:adjustRightInd w:val="0"/>
-        <w:spacing w:after="0" w:line="240" w:lineRule="auto"/>
+      <w:r>
+        <w:rPr>
+          <w:rFonts w:ascii="Consolas" w:hAnsi="Consolas" w:cs="Consolas"/>
+          <w:color w:val="000000"/>
+          <w:sz w:val="20"/>
+          <w:szCs w:val="20"/>
+        </w:rPr>
+        <w:t>EPwm3Regs.</w:t>
+      </w:r>
+      <w:r>
+        <w:rPr>
+          <w:rFonts w:ascii="Consolas" w:hAnsi="Consolas" w:cs="Consolas"/>
+          <w:color w:val="0000C0"/>
+          <w:sz w:val="20"/>
+          <w:szCs w:val="20"/>
+        </w:rPr>
+        <w:t>TBCTL</w:t>
+      </w:r>
+      <w:r>
+        <w:rPr>
+          <w:rFonts w:ascii="Consolas" w:hAnsi="Consolas" w:cs="Consolas"/>
+          <w:color w:val="000000"/>
+          <w:sz w:val="20"/>
+          <w:szCs w:val="20"/>
+        </w:rPr>
+        <w:t>.</w:t>
+      </w:r>
+      <w:r>
+        <w:rPr>
+          <w:rFonts w:ascii="Consolas" w:hAnsi="Consolas" w:cs="Consolas"/>
+          <w:color w:val="0000C0"/>
+          <w:sz w:val="20"/>
+          <w:szCs w:val="20"/>
+        </w:rPr>
+        <w:t>bit</w:t>
+      </w:r>
+      <w:r>
+        <w:rPr>
+          <w:rFonts w:ascii="Consolas" w:hAnsi="Consolas" w:cs="Consolas"/>
+          <w:color w:val="000000"/>
+          <w:sz w:val="20"/>
+          <w:szCs w:val="20"/>
+        </w:rPr>
+        <w:t>.</w:t>
+      </w:r>
+      <w:r>
+        <w:rPr>
+          <w:rFonts w:ascii="Consolas" w:hAnsi="Consolas" w:cs="Consolas"/>
+          <w:color w:val="0000C0"/>
+          <w:sz w:val="20"/>
+          <w:szCs w:val="20"/>
+        </w:rPr>
+        <w:t>SYNCOSEL</w:t>
+      </w:r>
+      <w:r>
+        <w:rPr>
+          <w:rFonts w:ascii="Consolas" w:hAnsi="Consolas" w:cs="Consolas"/>
+          <w:color w:val="000000"/>
+          <w:sz w:val="20"/>
+          <w:szCs w:val="20"/>
+        </w:rPr>
+        <w:t xml:space="preserve"> = TB_CTR_ZERO; </w:t>
+      </w:r>
+      <w:r>
         <w:rPr>
           <w:rFonts w:ascii="Consolas" w:hAnsi="Consolas" w:cs="Consolas"/>
           <w:color w:val="3F7F5F"/>
           <w:sz w:val="20"/>
           <w:szCs w:val="20"/>
         </w:rPr>
-      </w:pPr>
+        <w:t>// sync "down-stream"</w:t>
+      </w:r>
     </w:p>
     <w:p>
       <w:pPr>
@@ -11844,34 +12145,87 @@
           <w:szCs w:val="20"/>
         </w:rPr>
       </w:pPr>
-    </w:p>
-    <w:p>
-      <w:pPr>
-        <w:autoSpaceDE w:val="0"/>
-        <w:autoSpaceDN w:val="0"/>
-        <w:adjustRightInd w:val="0"/>
-        <w:spacing w:after="0" w:line="240" w:lineRule="auto"/>
+      <w:r>
+        <w:rPr>
+          <w:rFonts w:ascii="Consolas" w:hAnsi="Consolas" w:cs="Consolas"/>
+          <w:color w:val="000000"/>
+          <w:sz w:val="20"/>
+          <w:szCs w:val="20"/>
+        </w:rPr>
+        <w:t>EPwm4Regs.</w:t>
+      </w:r>
+      <w:r>
+        <w:rPr>
+          <w:rFonts w:ascii="Consolas" w:hAnsi="Consolas" w:cs="Consolas"/>
+          <w:color w:val="0000C0"/>
+          <w:sz w:val="20"/>
+          <w:szCs w:val="20"/>
+        </w:rPr>
+        <w:t>TBCTL</w:t>
+      </w:r>
+      <w:r>
+        <w:rPr>
+          <w:rFonts w:ascii="Consolas" w:hAnsi="Consolas" w:cs="Consolas"/>
+          <w:color w:val="000000"/>
+          <w:sz w:val="20"/>
+          <w:szCs w:val="20"/>
+        </w:rPr>
+        <w:t>.</w:t>
+      </w:r>
+      <w:r>
+        <w:rPr>
+          <w:rFonts w:ascii="Consolas" w:hAnsi="Consolas" w:cs="Consolas"/>
+          <w:color w:val="0000C0"/>
+          <w:sz w:val="20"/>
+          <w:szCs w:val="20"/>
+        </w:rPr>
+        <w:t>bit</w:t>
+      </w:r>
+      <w:r>
+        <w:rPr>
+          <w:rFonts w:ascii="Consolas" w:hAnsi="Consolas" w:cs="Consolas"/>
+          <w:color w:val="000000"/>
+          <w:sz w:val="20"/>
+          <w:szCs w:val="20"/>
+        </w:rPr>
+        <w:t>.</w:t>
+      </w:r>
+      <w:r>
+        <w:rPr>
+          <w:rFonts w:ascii="Consolas" w:hAnsi="Consolas" w:cs="Consolas"/>
+          <w:color w:val="0000C0"/>
+          <w:sz w:val="20"/>
+          <w:szCs w:val="20"/>
+        </w:rPr>
+        <w:t>PHSEN</w:t>
+      </w:r>
+      <w:r>
+        <w:rPr>
+          <w:rFonts w:ascii="Consolas" w:hAnsi="Consolas" w:cs="Consolas"/>
+          <w:color w:val="000000"/>
+          <w:sz w:val="20"/>
+          <w:szCs w:val="20"/>
+        </w:rPr>
+        <w:t xml:space="preserve"> = TB_ENABLE;        </w:t>
+      </w:r>
+      <w:r>
         <w:rPr>
           <w:rFonts w:ascii="Consolas" w:hAnsi="Consolas" w:cs="Consolas"/>
           <w:color w:val="3F7F5F"/>
           <w:sz w:val="20"/>
           <w:szCs w:val="20"/>
         </w:rPr>
-      </w:pPr>
-    </w:p>
-    <w:p>
-      <w:pPr>
-        <w:autoSpaceDE w:val="0"/>
-        <w:autoSpaceDN w:val="0"/>
-        <w:adjustRightInd w:val="0"/>
-        <w:spacing w:after="0" w:line="240" w:lineRule="auto"/>
+        <w:t xml:space="preserve">// </w:t>
+      </w:r>
+      <w:r>
         <w:rPr>
           <w:rFonts w:ascii="Consolas" w:hAnsi="Consolas" w:cs="Consolas"/>
           <w:color w:val="3F7F5F"/>
           <w:sz w:val="20"/>
           <w:szCs w:val="20"/>
         </w:rPr>
-      </w:pPr>
+        <w:t>SLAVER</w:t>
+      </w:r>
     </w:p>
     <w:p>
       <w:pPr>
@@ -11886,20 +12240,105 @@
           <w:szCs w:val="20"/>
         </w:rPr>
       </w:pPr>
-    </w:p>
-    <w:p>
-      <w:pPr>
-        <w:autoSpaceDE w:val="0"/>
-        <w:autoSpaceDN w:val="0"/>
-        <w:adjustRightInd w:val="0"/>
-        <w:spacing w:after="0" w:line="240" w:lineRule="auto"/>
+      <w:r>
+        <w:rPr>
+          <w:rFonts w:ascii="Consolas" w:hAnsi="Consolas" w:cs="Consolas"/>
+          <w:color w:val="000000"/>
+          <w:sz w:val="20"/>
+          <w:szCs w:val="20"/>
+        </w:rPr>
+        <w:t>EPwm4Regs.</w:t>
+      </w:r>
+      <w:r>
+        <w:rPr>
+          <w:rFonts w:ascii="Consolas" w:hAnsi="Consolas" w:cs="Consolas"/>
+          <w:color w:val="0000C0"/>
+          <w:sz w:val="20"/>
+          <w:szCs w:val="20"/>
+        </w:rPr>
+        <w:t>TBCTL</w:t>
+      </w:r>
+      <w:r>
+        <w:rPr>
+          <w:rFonts w:ascii="Consolas" w:hAnsi="Consolas" w:cs="Consolas"/>
+          <w:color w:val="000000"/>
+          <w:sz w:val="20"/>
+          <w:szCs w:val="20"/>
+        </w:rPr>
+        <w:t>.</w:t>
+      </w:r>
+      <w:r>
+        <w:rPr>
+          <w:rFonts w:ascii="Consolas" w:hAnsi="Consolas" w:cs="Consolas"/>
+          <w:color w:val="0000C0"/>
+          <w:sz w:val="20"/>
+          <w:szCs w:val="20"/>
+        </w:rPr>
+        <w:t>bit</w:t>
+      </w:r>
+      <w:r>
+        <w:rPr>
+          <w:rFonts w:ascii="Consolas" w:hAnsi="Consolas" w:cs="Consolas"/>
+          <w:color w:val="000000"/>
+          <w:sz w:val="20"/>
+          <w:szCs w:val="20"/>
+        </w:rPr>
+        <w:t>.</w:t>
+      </w:r>
+      <w:r>
+        <w:rPr>
+          <w:rFonts w:ascii="Consolas" w:hAnsi="Consolas" w:cs="Consolas"/>
+          <w:color w:val="0000C0"/>
+          <w:sz w:val="20"/>
+          <w:szCs w:val="20"/>
+        </w:rPr>
+        <w:t>SYNCOSEL</w:t>
+      </w:r>
+      <w:r>
+        <w:rPr>
+          <w:rFonts w:ascii="Consolas" w:hAnsi="Consolas" w:cs="Consolas"/>
+          <w:color w:val="000000"/>
+          <w:sz w:val="20"/>
+          <w:szCs w:val="20"/>
+        </w:rPr>
+        <w:t xml:space="preserve"> = TB_SYNC_IN;</w:t>
+      </w:r>
+      <w:r>
+        <w:rPr>
+          <w:rFonts w:ascii="Consolas" w:hAnsi="Consolas" w:cs="Consolas"/>
+          <w:color w:val="000000"/>
+          <w:sz w:val="20"/>
+          <w:szCs w:val="20"/>
+        </w:rPr>
+        <w:tab/>
+      </w:r>
+      <w:r>
+        <w:rPr>
+          <w:rFonts w:ascii="Consolas" w:hAnsi="Consolas" w:cs="Consolas"/>
+          <w:color w:val="000000"/>
+          <w:sz w:val="20"/>
+          <w:szCs w:val="20"/>
+        </w:rPr>
+        <w:tab/>
+      </w:r>
+      <w:r>
+        <w:rPr>
+          <w:rFonts w:ascii="Consolas" w:hAnsi="Consolas" w:cs="Consolas"/>
+          <w:color w:val="000000"/>
+          <w:sz w:val="20"/>
+          <w:szCs w:val="20"/>
+        </w:rPr>
+        <w:tab/>
+      </w:r>
+      <w:r>
         <w:rPr>
           <w:rFonts w:ascii="Consolas" w:hAnsi="Consolas" w:cs="Consolas"/>
           <w:color w:val="3F7F5F"/>
           <w:sz w:val="20"/>
           <w:szCs w:val="20"/>
         </w:rPr>
-      </w:pPr>
+        <w:t>// Synchronized with SYNC IN signal (either previous ePWM or SWFSYNC for ePWM1)</w:t>
+      </w:r>
     </w:p>
     <w:p>
       <w:pPr>
@@ -11914,6 +12353,220 @@
           <w:szCs w:val="20"/>
         </w:rPr>
       </w:pPr>
+      <w:r>
+        <w:rPr>
+          <w:rFonts w:ascii="Times New Roman" w:hAnsi="Times New Roman" w:cs="Times New Roman"/>
+          <w:sz w:val="24"/>
+          <w:szCs w:val="24"/>
+        </w:rPr>
+        <w:t>Sau khi cấu hình như này, để có thể tạo độ lệch pha giữa kênh PWM4 so với PWM3 thì ta chỉ cần set</w:t>
+      </w:r>
+      <w:r>
+        <w:rPr>
+          <w:rFonts w:ascii="Consolas" w:hAnsi="Consolas" w:cs="Consolas"/>
+          <w:sz w:val="20"/>
+          <w:szCs w:val="20"/>
+        </w:rPr>
+        <w:t xml:space="preserve"> </w:t>
+      </w:r>
+      <w:r>
+        <w:rPr>
+          <w:rFonts w:ascii="Consolas" w:hAnsi="Consolas" w:cs="Consolas"/>
+          <w:color w:val="000000"/>
+          <w:sz w:val="20"/>
+          <w:szCs w:val="20"/>
+        </w:rPr>
+        <w:t>EPwm4Regs.</w:t>
+      </w:r>
+      <w:r>
+        <w:rPr>
+          <w:rFonts w:ascii="Consolas" w:hAnsi="Consolas" w:cs="Consolas"/>
+          <w:color w:val="0000C0"/>
+          <w:sz w:val="20"/>
+          <w:szCs w:val="20"/>
+        </w:rPr>
+        <w:t>TBPHS</w:t>
+      </w:r>
+      <w:r>
+        <w:rPr>
+          <w:rFonts w:ascii="Consolas" w:hAnsi="Consolas" w:cs="Consolas"/>
+          <w:color w:val="000000"/>
+          <w:sz w:val="20"/>
+          <w:szCs w:val="20"/>
+        </w:rPr>
+        <w:t>.</w:t>
+      </w:r>
+      <w:r>
+        <w:rPr>
+          <w:rFonts w:ascii="Consolas" w:hAnsi="Consolas" w:cs="Consolas"/>
+          <w:color w:val="0000C0"/>
+          <w:sz w:val="20"/>
+          <w:szCs w:val="20"/>
+        </w:rPr>
+        <w:t>half</w:t>
+      </w:r>
+      <w:r>
+        <w:rPr>
+          <w:rFonts w:ascii="Consolas" w:hAnsi="Consolas" w:cs="Consolas"/>
+          <w:color w:val="000000"/>
+          <w:sz w:val="20"/>
+          <w:szCs w:val="20"/>
+        </w:rPr>
+        <w:t>.</w:t>
+      </w:r>
+      <w:r>
+        <w:rPr>
+          <w:rFonts w:ascii="Consolas" w:hAnsi="Consolas" w:cs="Consolas"/>
+          <w:color w:val="0000C0"/>
+          <w:sz w:val="20"/>
+          <w:szCs w:val="20"/>
+        </w:rPr>
+        <w:t>TBPHS</w:t>
+      </w:r>
+      <w:r>
+        <w:rPr>
+          <w:rFonts w:ascii="Consolas" w:hAnsi="Consolas" w:cs="Consolas"/>
+          <w:color w:val="000000"/>
+          <w:sz w:val="20"/>
+          <w:szCs w:val="20"/>
+        </w:rPr>
+        <w:t>=</w:t>
+      </w:r>
+      <w:r>
+        <w:rPr>
+          <w:rFonts w:ascii="Consolas" w:hAnsi="Consolas" w:cs="Consolas"/>
+          <w:color w:val="000000"/>
+          <w:sz w:val="20"/>
+          <w:szCs w:val="20"/>
+        </w:rPr>
+        <w:t>PhaseValue</w:t>
+      </w:r>
+      <w:r>
+        <w:rPr>
+          <w:rFonts w:ascii="Consolas" w:hAnsi="Consolas" w:cs="Consolas"/>
+          <w:color w:val="000000"/>
+          <w:sz w:val="20"/>
+          <w:szCs w:val="20"/>
+        </w:rPr>
+        <w:t>;</w:t>
+      </w:r>
+      <w:r>
+        <w:rPr>
+          <w:rFonts w:ascii="Consolas" w:hAnsi="Consolas" w:cs="Consolas"/>
+          <w:color w:val="000000"/>
+          <w:sz w:val="20"/>
+          <w:szCs w:val="20"/>
+        </w:rPr>
+        <w:t xml:space="preserve">//(giá trị </w:t>
+      </w:r>
+      <w:r>
+        <w:rPr>
+          <w:rFonts w:ascii="Consolas" w:hAnsi="Consolas" w:cs="Consolas"/>
+          <w:color w:val="000000"/>
+          <w:sz w:val="20"/>
+          <w:szCs w:val="20"/>
+        </w:rPr>
+        <w:t>PhaseValue</w:t>
+      </w:r>
+      <w:r>
+        <w:rPr>
+          <w:rFonts w:ascii="Consolas" w:hAnsi="Consolas" w:cs="Consolas"/>
+          <w:color w:val="000000"/>
+          <w:sz w:val="20"/>
+          <w:szCs w:val="20"/>
+        </w:rPr>
+        <w:t xml:space="preserve"> nằm trong 0-</w:t>
+      </w:r>
+      <w:r>
+        <w:rPr>
+          <w:rFonts w:ascii="Consolas" w:hAnsi="Consolas" w:cs="Consolas"/>
+          <w:color w:val="0000C0"/>
+          <w:sz w:val="20"/>
+          <w:szCs w:val="20"/>
+        </w:rPr>
+        <w:t xml:space="preserve"> </w:t>
+      </w:r>
+      <w:r>
+        <w:rPr>
+          <w:rFonts w:ascii="Consolas" w:hAnsi="Consolas" w:cs="Consolas"/>
+          <w:color w:val="0000C0"/>
+          <w:sz w:val="20"/>
+          <w:szCs w:val="20"/>
+        </w:rPr>
+        <w:t>TBPRD</w:t>
+      </w:r>
+      <w:r>
+        <w:rPr>
+          <w:rFonts w:ascii="Consolas" w:hAnsi="Consolas" w:cs="Consolas"/>
+          <w:color w:val="0000C0"/>
+          <w:sz w:val="20"/>
+          <w:szCs w:val="20"/>
+        </w:rPr>
+        <w:t>,</w:t>
+      </w:r>
+      <w:r>
+        <w:rPr>
+          <w:rFonts w:ascii="Consolas" w:hAnsi="Consolas" w:cs="Consolas"/>
+          <w:color w:val="000000"/>
+          <w:sz w:val="20"/>
+          <w:szCs w:val="20"/>
+        </w:rPr>
+        <w:t xml:space="preserve"> </w:t>
+      </w:r>
+      <w:r>
+        <w:rPr>
+          <w:rFonts w:ascii="Consolas" w:hAnsi="Consolas" w:cs="Consolas"/>
+          <w:color w:val="000000"/>
+          <w:sz w:val="20"/>
+          <w:szCs w:val="20"/>
+        </w:rPr>
+        <w:t>tương ứng với lệch 0</w:t>
+      </w:r>
+      <w:r>
+        <w:rPr>
+          <w:rFonts w:ascii="Consolas" w:hAnsi="Consolas" w:cs="Consolas"/>
+          <w:color w:val="000000"/>
+          <w:sz w:val="20"/>
+          <w:szCs w:val="20"/>
+        </w:rPr>
+        <w:t>°</w:t>
+      </w:r>
+      <w:r>
+        <w:rPr>
+          <w:rFonts w:ascii="Consolas" w:hAnsi="Consolas" w:cs="Consolas"/>
+          <w:color w:val="000000"/>
+          <w:sz w:val="20"/>
+          <w:szCs w:val="20"/>
+        </w:rPr>
+        <w:t>-360</w:t>
+      </w:r>
+      <w:r>
+        <w:rPr>
+          <w:rFonts w:ascii="Consolas" w:hAnsi="Consolas" w:cs="Consolas"/>
+          <w:color w:val="000000"/>
+          <w:sz w:val="20"/>
+          <w:szCs w:val="20"/>
+        </w:rPr>
+        <w:t>°</w:t>
+      </w:r>
+      <w:r>
+        <w:rPr>
+          <w:rFonts w:ascii="Consolas" w:hAnsi="Consolas" w:cs="Consolas"/>
+          <w:color w:val="000000"/>
+          <w:sz w:val="20"/>
+          <w:szCs w:val="20"/>
+        </w:rPr>
+        <w:t>)</w:t>
+      </w:r>
+      <w:r>
+        <w:rPr>
+          <w:rFonts w:ascii="Consolas" w:hAnsi="Consolas" w:cs="Consolas"/>
+          <w:color w:val="000000"/>
+          <w:sz w:val="20"/>
+          <w:szCs w:val="20"/>
+        </w:rPr>
+        <w:t xml:space="preserve"> </w:t>
+      </w:r>
     </w:p>
     <w:p>
       <w:pPr>
@@ -11936,106 +12589,710 @@
         <w:adjustRightInd w:val="0"/>
         <w:spacing w:after="0" w:line="240" w:lineRule="auto"/>
         <w:rPr>
+          <w:rFonts w:ascii="Times New Roman" w:hAnsi="Times New Roman" w:cs="Times New Roman"/>
+          <w:sz w:val="24"/>
+          <w:szCs w:val="24"/>
+        </w:rPr>
+      </w:pPr>
+    </w:p>
+    <w:p>
+      <w:pPr>
+        <w:autoSpaceDE w:val="0"/>
+        <w:autoSpaceDN w:val="0"/>
+        <w:adjustRightInd w:val="0"/>
+        <w:spacing w:after="0" w:line="240" w:lineRule="auto"/>
+        <w:rPr>
+          <w:rFonts w:ascii="Times New Roman" w:hAnsi="Times New Roman" w:cs="Times New Roman"/>
+          <w:sz w:val="24"/>
+          <w:szCs w:val="24"/>
+        </w:rPr>
+      </w:pPr>
+    </w:p>
+    <w:p>
+      <w:pPr>
+        <w:autoSpaceDE w:val="0"/>
+        <w:autoSpaceDN w:val="0"/>
+        <w:adjustRightInd w:val="0"/>
+        <w:spacing w:after="0" w:line="240" w:lineRule="auto"/>
+        <w:rPr>
+          <w:rFonts w:ascii="Times New Roman" w:hAnsi="Times New Roman" w:cs="Times New Roman"/>
+          <w:sz w:val="24"/>
+          <w:szCs w:val="24"/>
+        </w:rPr>
+      </w:pPr>
+      <w:r>
+        <w:rPr>
+          <w:rFonts w:ascii="Times New Roman" w:hAnsi="Times New Roman" w:cs="Times New Roman"/>
+          <w:sz w:val="24"/>
+          <w:szCs w:val="24"/>
+        </w:rPr>
+        <w:lastRenderedPageBreak/>
+        <w:t>Cấ</w:t>
+      </w:r>
+      <w:r>
+        <w:rPr>
+          <w:rFonts w:ascii="Times New Roman" w:hAnsi="Times New Roman" w:cs="Times New Roman"/>
+          <w:sz w:val="24"/>
+          <w:szCs w:val="24"/>
+        </w:rPr>
+        <w:t>u hình deadband</w:t>
+      </w:r>
+    </w:p>
+    <w:p>
+      <w:pPr>
+        <w:autoSpaceDE w:val="0"/>
+        <w:autoSpaceDN w:val="0"/>
+        <w:adjustRightInd w:val="0"/>
+        <w:spacing w:after="0" w:line="240" w:lineRule="auto"/>
+        <w:rPr>
+          <w:rFonts w:ascii="Consolas" w:hAnsi="Consolas" w:cs="Consolas"/>
+          <w:sz w:val="20"/>
+          <w:szCs w:val="20"/>
+        </w:rPr>
+      </w:pPr>
+      <w:r>
+        <w:rPr>
+          <w:rFonts w:ascii="Consolas" w:hAnsi="Consolas" w:cs="Consolas"/>
+          <w:color w:val="000000"/>
+          <w:sz w:val="20"/>
+          <w:szCs w:val="20"/>
+          <w:highlight w:val="yellow"/>
+        </w:rPr>
+        <w:t>EPwm3Regs</w:t>
+      </w:r>
+      <w:r>
+        <w:rPr>
+          <w:rFonts w:ascii="Consolas" w:hAnsi="Consolas" w:cs="Consolas"/>
+          <w:color w:val="000000"/>
+          <w:sz w:val="20"/>
+          <w:szCs w:val="20"/>
+        </w:rPr>
+        <w:t>.</w:t>
+      </w:r>
+      <w:r>
+        <w:rPr>
+          <w:rFonts w:ascii="Consolas" w:hAnsi="Consolas" w:cs="Consolas"/>
+          <w:color w:val="0000C0"/>
+          <w:sz w:val="20"/>
+          <w:szCs w:val="20"/>
+        </w:rPr>
+        <w:t>DBCTL</w:t>
+      </w:r>
+      <w:r>
+        <w:rPr>
+          <w:rFonts w:ascii="Consolas" w:hAnsi="Consolas" w:cs="Consolas"/>
+          <w:color w:val="000000"/>
+          <w:sz w:val="20"/>
+          <w:szCs w:val="20"/>
+        </w:rPr>
+        <w:t>.</w:t>
+      </w:r>
+      <w:r>
+        <w:rPr>
+          <w:rFonts w:ascii="Consolas" w:hAnsi="Consolas" w:cs="Consolas"/>
+          <w:color w:val="0000C0"/>
+          <w:sz w:val="20"/>
+          <w:szCs w:val="20"/>
+        </w:rPr>
+        <w:t>bit</w:t>
+      </w:r>
+      <w:r>
+        <w:rPr>
+          <w:rFonts w:ascii="Consolas" w:hAnsi="Consolas" w:cs="Consolas"/>
+          <w:color w:val="000000"/>
+          <w:sz w:val="20"/>
+          <w:szCs w:val="20"/>
+        </w:rPr>
+        <w:t>.</w:t>
+      </w:r>
+      <w:r>
+        <w:rPr>
+          <w:rFonts w:ascii="Consolas" w:hAnsi="Consolas" w:cs="Consolas"/>
+          <w:color w:val="0000C0"/>
+          <w:sz w:val="20"/>
+          <w:szCs w:val="20"/>
+        </w:rPr>
+        <w:t>IN_MODE</w:t>
+      </w:r>
+      <w:r>
+        <w:rPr>
+          <w:rFonts w:ascii="Consolas" w:hAnsi="Consolas" w:cs="Consolas"/>
+          <w:color w:val="000000"/>
+          <w:sz w:val="20"/>
+          <w:szCs w:val="20"/>
+        </w:rPr>
+        <w:tab/>
+        <w:t>= DBB_RED_DBA_FED;</w:t>
+      </w:r>
+      <w:r>
+        <w:rPr>
           <w:rFonts w:ascii="Consolas" w:hAnsi="Consolas" w:cs="Consolas"/>
           <w:color w:val="3F7F5F"/>
           <w:sz w:val="20"/>
           <w:szCs w:val="20"/>
         </w:rPr>
-      </w:pPr>
-    </w:p>
-    <w:p>
-      <w:pPr>
-        <w:autoSpaceDE w:val="0"/>
-        <w:autoSpaceDN w:val="0"/>
-        <w:adjustRightInd w:val="0"/>
-        <w:spacing w:after="0" w:line="240" w:lineRule="auto"/>
-        <w:rPr>
-          <w:rFonts w:ascii="Consolas" w:hAnsi="Consolas" w:cs="Consolas"/>
-          <w:color w:val="3F7F5F"/>
-          <w:sz w:val="20"/>
-          <w:szCs w:val="20"/>
-        </w:rPr>
-      </w:pPr>
-    </w:p>
-    <w:p>
-      <w:pPr>
-        <w:autoSpaceDE w:val="0"/>
-        <w:autoSpaceDN w:val="0"/>
-        <w:adjustRightInd w:val="0"/>
-        <w:spacing w:after="0" w:line="240" w:lineRule="auto"/>
-        <w:rPr>
-          <w:rFonts w:ascii="Consolas" w:hAnsi="Consolas" w:cs="Consolas"/>
-          <w:color w:val="3F7F5F"/>
-          <w:sz w:val="20"/>
-          <w:szCs w:val="20"/>
-        </w:rPr>
-      </w:pPr>
-    </w:p>
-    <w:p>
-      <w:pPr>
-        <w:autoSpaceDE w:val="0"/>
-        <w:autoSpaceDN w:val="0"/>
-        <w:adjustRightInd w:val="0"/>
-        <w:spacing w:after="0" w:line="240" w:lineRule="auto"/>
-        <w:rPr>
-          <w:rFonts w:ascii="Consolas" w:hAnsi="Consolas" w:cs="Consolas"/>
-          <w:color w:val="3F7F5F"/>
-          <w:sz w:val="20"/>
-          <w:szCs w:val="20"/>
-        </w:rPr>
-      </w:pPr>
-    </w:p>
-    <w:p>
-      <w:pPr>
-        <w:autoSpaceDE w:val="0"/>
-        <w:autoSpaceDN w:val="0"/>
-        <w:adjustRightInd w:val="0"/>
-        <w:spacing w:after="0" w:line="240" w:lineRule="auto"/>
-        <w:rPr>
-          <w:rFonts w:ascii="Consolas" w:hAnsi="Consolas" w:cs="Consolas"/>
-          <w:color w:val="3F7F5F"/>
-          <w:sz w:val="20"/>
-          <w:szCs w:val="20"/>
-        </w:rPr>
-      </w:pPr>
-    </w:p>
-    <w:p>
-      <w:pPr>
-        <w:autoSpaceDE w:val="0"/>
-        <w:autoSpaceDN w:val="0"/>
-        <w:adjustRightInd w:val="0"/>
-        <w:spacing w:after="0" w:line="240" w:lineRule="auto"/>
-        <w:rPr>
-          <w:rFonts w:ascii="Consolas" w:hAnsi="Consolas" w:cs="Consolas"/>
-          <w:color w:val="3F7F5F"/>
-          <w:sz w:val="20"/>
-          <w:szCs w:val="20"/>
-        </w:rPr>
-      </w:pPr>
-    </w:p>
-    <w:p>
-      <w:pPr>
-        <w:autoSpaceDE w:val="0"/>
-        <w:autoSpaceDN w:val="0"/>
-        <w:adjustRightInd w:val="0"/>
-        <w:spacing w:after="0" w:line="240" w:lineRule="auto"/>
-        <w:rPr>
-          <w:rFonts w:ascii="Consolas" w:hAnsi="Consolas" w:cs="Consolas"/>
-          <w:color w:val="3F7F5F"/>
-          <w:sz w:val="20"/>
-          <w:szCs w:val="20"/>
-        </w:rPr>
-      </w:pPr>
-    </w:p>
-    <w:p>
-      <w:pPr>
-        <w:autoSpaceDE w:val="0"/>
-        <w:autoSpaceDN w:val="0"/>
-        <w:adjustRightInd w:val="0"/>
-        <w:spacing w:after="0" w:line="240" w:lineRule="auto"/>
-        <w:rPr>
-          <w:rFonts w:ascii="Consolas" w:hAnsi="Consolas" w:cs="Consolas"/>
-          <w:color w:val="3F7F5F"/>
+        <w:t>//DBA_RED_DBB_FED;</w:t>
+      </w:r>
+    </w:p>
+    <w:p>
+      <w:pPr>
+        <w:autoSpaceDE w:val="0"/>
+        <w:autoSpaceDN w:val="0"/>
+        <w:adjustRightInd w:val="0"/>
+        <w:spacing w:after="0" w:line="240" w:lineRule="auto"/>
+        <w:rPr>
+          <w:rFonts w:ascii="NimbusMonL" w:hAnsi="NimbusMonL" w:cs="NimbusMonL"/>
+          <w:color w:val="C9C9C9" w:themeColor="accent3" w:themeTint="99"/>
+          <w:sz w:val="20"/>
+          <w:szCs w:val="20"/>
+        </w:rPr>
+      </w:pPr>
+      <w:r>
+        <w:rPr>
+          <w:rFonts w:ascii="Consolas" w:hAnsi="Consolas" w:cs="Consolas"/>
+          <w:color w:val="000000"/>
+          <w:sz w:val="20"/>
+          <w:szCs w:val="20"/>
+          <w:highlight w:val="yellow"/>
+        </w:rPr>
+        <w:t>EPwm3Regs</w:t>
+      </w:r>
+      <w:r>
+        <w:rPr>
+          <w:rFonts w:ascii="Consolas" w:hAnsi="Consolas" w:cs="Consolas"/>
+          <w:color w:val="000000"/>
+          <w:sz w:val="20"/>
+          <w:szCs w:val="20"/>
+        </w:rPr>
+        <w:t>.</w:t>
+      </w:r>
+      <w:r>
+        <w:rPr>
+          <w:rFonts w:ascii="Consolas" w:hAnsi="Consolas" w:cs="Consolas"/>
+          <w:color w:val="0000C0"/>
+          <w:sz w:val="20"/>
+          <w:szCs w:val="20"/>
+        </w:rPr>
+        <w:t>DBCTL</w:t>
+      </w:r>
+      <w:r>
+        <w:rPr>
+          <w:rFonts w:ascii="Consolas" w:hAnsi="Consolas" w:cs="Consolas"/>
+          <w:color w:val="000000"/>
+          <w:sz w:val="20"/>
+          <w:szCs w:val="20"/>
+        </w:rPr>
+        <w:t>.</w:t>
+      </w:r>
+      <w:r>
+        <w:rPr>
+          <w:rFonts w:ascii="Consolas" w:hAnsi="Consolas" w:cs="Consolas"/>
+          <w:color w:val="0000C0"/>
+          <w:sz w:val="20"/>
+          <w:szCs w:val="20"/>
+        </w:rPr>
+        <w:t>bit</w:t>
+      </w:r>
+      <w:r>
+        <w:rPr>
+          <w:rFonts w:ascii="Consolas" w:hAnsi="Consolas" w:cs="Consolas"/>
+          <w:color w:val="000000"/>
+          <w:sz w:val="20"/>
+          <w:szCs w:val="20"/>
+        </w:rPr>
+        <w:t>.</w:t>
+      </w:r>
+      <w:r>
+        <w:rPr>
+          <w:rFonts w:ascii="Consolas" w:hAnsi="Consolas" w:cs="Consolas"/>
+          <w:color w:val="0000C0"/>
+          <w:sz w:val="20"/>
+          <w:szCs w:val="20"/>
+        </w:rPr>
+        <w:t>OUT_MODE</w:t>
+      </w:r>
+      <w:r>
+        <w:rPr>
+          <w:rFonts w:ascii="Consolas" w:hAnsi="Consolas" w:cs="Consolas"/>
+          <w:color w:val="000000"/>
+          <w:sz w:val="20"/>
+          <w:szCs w:val="20"/>
+        </w:rPr>
+        <w:t xml:space="preserve"> = DB_FULL_ENABLE</w:t>
+      </w:r>
+      <w:r>
+        <w:rPr>
+          <w:rFonts w:ascii="Consolas" w:hAnsi="Consolas" w:cs="Consolas"/>
+          <w:color w:val="000000"/>
+          <w:sz w:val="20"/>
+          <w:szCs w:val="20"/>
+        </w:rPr>
+        <w:t>;</w:t>
+      </w:r>
+      <w:r>
+        <w:rPr>
+          <w:rFonts w:ascii="NimbusMonL" w:hAnsi="NimbusMonL" w:cs="NimbusMonL"/>
+          <w:color w:val="C9C9C9" w:themeColor="accent3" w:themeTint="99"/>
+          <w:sz w:val="20"/>
+          <w:szCs w:val="20"/>
+        </w:rPr>
+        <w:t xml:space="preserve"> Enable Dead-band module</w:t>
+      </w:r>
+    </w:p>
+    <w:p>
+      <w:pPr>
+        <w:autoSpaceDE w:val="0"/>
+        <w:autoSpaceDN w:val="0"/>
+        <w:adjustRightInd w:val="0"/>
+        <w:spacing w:after="0" w:line="240" w:lineRule="auto"/>
+        <w:rPr>
+          <w:rFonts w:ascii="Consolas" w:hAnsi="Consolas" w:cs="Consolas"/>
+          <w:sz w:val="20"/>
+          <w:szCs w:val="20"/>
+        </w:rPr>
+      </w:pPr>
+      <w:r>
+        <w:rPr>
+          <w:rFonts w:ascii="Consolas" w:hAnsi="Consolas" w:cs="Consolas"/>
+          <w:color w:val="000000"/>
+          <w:sz w:val="20"/>
+          <w:szCs w:val="20"/>
+          <w:highlight w:val="yellow"/>
+        </w:rPr>
+        <w:t>EPwm3Regs</w:t>
+      </w:r>
+      <w:r>
+        <w:rPr>
+          <w:rFonts w:ascii="Consolas" w:hAnsi="Consolas" w:cs="Consolas"/>
+          <w:color w:val="000000"/>
+          <w:sz w:val="20"/>
+          <w:szCs w:val="20"/>
+        </w:rPr>
+        <w:t>.</w:t>
+      </w:r>
+      <w:r>
+        <w:rPr>
+          <w:rFonts w:ascii="Consolas" w:hAnsi="Consolas" w:cs="Consolas"/>
+          <w:color w:val="0000C0"/>
+          <w:sz w:val="20"/>
+          <w:szCs w:val="20"/>
+        </w:rPr>
+        <w:t>DBCTL</w:t>
+      </w:r>
+      <w:r>
+        <w:rPr>
+          <w:rFonts w:ascii="Consolas" w:hAnsi="Consolas" w:cs="Consolas"/>
+          <w:color w:val="000000"/>
+          <w:sz w:val="20"/>
+          <w:szCs w:val="20"/>
+        </w:rPr>
+        <w:t>.</w:t>
+      </w:r>
+      <w:r>
+        <w:rPr>
+          <w:rFonts w:ascii="Consolas" w:hAnsi="Consolas" w:cs="Consolas"/>
+          <w:color w:val="0000C0"/>
+          <w:sz w:val="20"/>
+          <w:szCs w:val="20"/>
+        </w:rPr>
+        <w:t>bit</w:t>
+      </w:r>
+      <w:r>
+        <w:rPr>
+          <w:rFonts w:ascii="Consolas" w:hAnsi="Consolas" w:cs="Consolas"/>
+          <w:color w:val="000000"/>
+          <w:sz w:val="20"/>
+          <w:szCs w:val="20"/>
+        </w:rPr>
+        <w:t>.</w:t>
+      </w:r>
+      <w:r>
+        <w:rPr>
+          <w:rFonts w:ascii="Consolas" w:hAnsi="Consolas" w:cs="Consolas"/>
+          <w:color w:val="0000C0"/>
+          <w:sz w:val="20"/>
+          <w:szCs w:val="20"/>
+        </w:rPr>
+        <w:t>POLSEL</w:t>
+      </w:r>
+      <w:r>
+        <w:rPr>
+          <w:rFonts w:ascii="Consolas" w:hAnsi="Consolas" w:cs="Consolas"/>
+          <w:color w:val="000000"/>
+          <w:sz w:val="20"/>
+          <w:szCs w:val="20"/>
+        </w:rPr>
+        <w:tab/>
+        <w:t>= DB_ACTV_HIC;</w:t>
+      </w:r>
+      <w:r>
+        <w:rPr>
+          <w:rFonts w:ascii="Consolas" w:hAnsi="Consolas" w:cs="Consolas"/>
+          <w:color w:val="000000"/>
+          <w:sz w:val="20"/>
+          <w:szCs w:val="20"/>
+        </w:rPr>
+        <w:t>//</w:t>
+      </w:r>
+      <w:r>
+        <w:rPr>
+          <w:rFonts w:ascii="Consolas" w:hAnsi="Consolas" w:cs="Consolas"/>
+          <w:color w:val="000000"/>
+          <w:sz w:val="20"/>
+          <w:szCs w:val="20"/>
+        </w:rPr>
+        <w:t>chú ý thanh ghi này</w:t>
+      </w:r>
+    </w:p>
+    <w:p>
+      <w:pPr>
+        <w:autoSpaceDE w:val="0"/>
+        <w:autoSpaceDN w:val="0"/>
+        <w:adjustRightInd w:val="0"/>
+        <w:spacing w:after="0" w:line="240" w:lineRule="auto"/>
+        <w:rPr>
+          <w:rFonts w:ascii="Consolas" w:hAnsi="Consolas" w:cs="Consolas"/>
+          <w:sz w:val="20"/>
+          <w:szCs w:val="20"/>
+        </w:rPr>
+      </w:pPr>
+      <w:r>
+        <w:rPr>
+          <w:rFonts w:ascii="Consolas" w:hAnsi="Consolas" w:cs="Consolas"/>
+          <w:color w:val="000000"/>
+          <w:sz w:val="20"/>
+          <w:szCs w:val="20"/>
+          <w:highlight w:val="yellow"/>
+        </w:rPr>
+        <w:t>EPwm3Regs</w:t>
+      </w:r>
+      <w:r>
+        <w:rPr>
+          <w:rFonts w:ascii="Consolas" w:hAnsi="Consolas" w:cs="Consolas"/>
+          <w:color w:val="000000"/>
+          <w:sz w:val="20"/>
+          <w:szCs w:val="20"/>
+        </w:rPr>
+        <w:t>.</w:t>
+      </w:r>
+      <w:r>
+        <w:rPr>
+          <w:rFonts w:ascii="Consolas" w:hAnsi="Consolas" w:cs="Consolas"/>
+          <w:color w:val="0000C0"/>
+          <w:sz w:val="20"/>
+          <w:szCs w:val="20"/>
+        </w:rPr>
+        <w:t>DBRED</w:t>
+      </w:r>
+      <w:r>
+        <w:rPr>
+          <w:rFonts w:ascii="Consolas" w:hAnsi="Consolas" w:cs="Consolas"/>
+          <w:color w:val="000000"/>
+          <w:sz w:val="20"/>
+          <w:szCs w:val="20"/>
+        </w:rPr>
+        <w:t xml:space="preserve"> = 24;</w:t>
+      </w:r>
+      <w:r>
+        <w:rPr>
+          <w:rFonts w:ascii="Consolas" w:hAnsi="Consolas" w:cs="Consolas"/>
+          <w:color w:val="000000"/>
+          <w:sz w:val="20"/>
+          <w:szCs w:val="20"/>
+        </w:rPr>
+        <w:tab/>
+        <w:t>//</w:t>
+      </w:r>
+    </w:p>
+    <w:p>
+      <w:pPr>
+        <w:autoSpaceDE w:val="0"/>
+        <w:autoSpaceDN w:val="0"/>
+        <w:adjustRightInd w:val="0"/>
+        <w:spacing w:after="0" w:line="240" w:lineRule="auto"/>
+        <w:rPr>
+          <w:rFonts w:ascii="Times New Roman" w:hAnsi="Times New Roman" w:cs="Times New Roman"/>
+          <w:sz w:val="24"/>
+          <w:szCs w:val="24"/>
+        </w:rPr>
+      </w:pPr>
+      <w:r>
+        <w:rPr>
+          <w:rFonts w:ascii="Consolas" w:hAnsi="Consolas" w:cs="Consolas"/>
+          <w:color w:val="000000"/>
+          <w:sz w:val="20"/>
+          <w:szCs w:val="20"/>
+          <w:highlight w:val="yellow"/>
+        </w:rPr>
+        <w:t>EPwm3Regs</w:t>
+      </w:r>
+      <w:r>
+        <w:rPr>
+          <w:rFonts w:ascii="Consolas" w:hAnsi="Consolas" w:cs="Consolas"/>
+          <w:color w:val="000000"/>
+          <w:sz w:val="20"/>
+          <w:szCs w:val="20"/>
+        </w:rPr>
+        <w:t>.</w:t>
+      </w:r>
+      <w:r>
+        <w:rPr>
+          <w:rFonts w:ascii="Consolas" w:hAnsi="Consolas" w:cs="Consolas"/>
+          <w:color w:val="0000C0"/>
+          <w:sz w:val="20"/>
+          <w:szCs w:val="20"/>
+        </w:rPr>
+        <w:t>DBFED</w:t>
+      </w:r>
+      <w:r>
+        <w:rPr>
+          <w:rFonts w:ascii="Consolas" w:hAnsi="Consolas" w:cs="Consolas"/>
+          <w:color w:val="000000"/>
+          <w:sz w:val="20"/>
+          <w:szCs w:val="20"/>
+        </w:rPr>
+        <w:t xml:space="preserve"> = 24;</w:t>
+      </w:r>
+      <w:r>
+        <w:rPr>
+          <w:rFonts w:ascii="Consolas" w:hAnsi="Consolas" w:cs="Consolas"/>
+          <w:color w:val="000000"/>
+          <w:sz w:val="20"/>
+          <w:szCs w:val="20"/>
+        </w:rPr>
+        <w:tab/>
+        <w:t>//</w:t>
+      </w:r>
+    </w:p>
+    <w:p>
+      <w:pPr>
+        <w:autoSpaceDE w:val="0"/>
+        <w:autoSpaceDN w:val="0"/>
+        <w:adjustRightInd w:val="0"/>
+        <w:spacing w:after="0" w:line="240" w:lineRule="auto"/>
+        <w:rPr>
+          <w:rFonts w:ascii="Consolas" w:hAnsi="Consolas" w:cs="Consolas"/>
+          <w:sz w:val="20"/>
+          <w:szCs w:val="20"/>
+        </w:rPr>
+      </w:pPr>
+    </w:p>
+    <w:p>
+      <w:pPr>
+        <w:autoSpaceDE w:val="0"/>
+        <w:autoSpaceDN w:val="0"/>
+        <w:adjustRightInd w:val="0"/>
+        <w:spacing w:after="0" w:line="240" w:lineRule="auto"/>
+        <w:rPr>
+          <w:rFonts w:ascii="Consolas" w:hAnsi="Consolas" w:cs="Consolas"/>
+          <w:sz w:val="20"/>
+          <w:szCs w:val="20"/>
+        </w:rPr>
+      </w:pPr>
+    </w:p>
+    <w:p>
+      <w:pPr>
+        <w:autoSpaceDE w:val="0"/>
+        <w:autoSpaceDN w:val="0"/>
+        <w:adjustRightInd w:val="0"/>
+        <w:spacing w:after="0" w:line="240" w:lineRule="auto"/>
+        <w:rPr>
+          <w:rFonts w:ascii="Consolas" w:hAnsi="Consolas" w:cs="Consolas"/>
+          <w:sz w:val="20"/>
+          <w:szCs w:val="20"/>
+        </w:rPr>
+      </w:pPr>
+    </w:p>
+    <w:p>
+      <w:pPr>
+        <w:autoSpaceDE w:val="0"/>
+        <w:autoSpaceDN w:val="0"/>
+        <w:adjustRightInd w:val="0"/>
+        <w:spacing w:after="0" w:line="240" w:lineRule="auto"/>
+        <w:rPr>
+          <w:rFonts w:ascii="Consolas" w:hAnsi="Consolas" w:cs="Consolas"/>
+          <w:sz w:val="20"/>
+          <w:szCs w:val="20"/>
+        </w:rPr>
+      </w:pPr>
+    </w:p>
+    <w:p>
+      <w:pPr>
+        <w:autoSpaceDE w:val="0"/>
+        <w:autoSpaceDN w:val="0"/>
+        <w:adjustRightInd w:val="0"/>
+        <w:spacing w:after="0" w:line="240" w:lineRule="auto"/>
+        <w:rPr>
+          <w:rFonts w:ascii="Consolas" w:hAnsi="Consolas" w:cs="Consolas"/>
+          <w:sz w:val="20"/>
+          <w:szCs w:val="20"/>
+        </w:rPr>
+      </w:pPr>
+    </w:p>
+    <w:p>
+      <w:pPr>
+        <w:autoSpaceDE w:val="0"/>
+        <w:autoSpaceDN w:val="0"/>
+        <w:adjustRightInd w:val="0"/>
+        <w:spacing w:after="0" w:line="240" w:lineRule="auto"/>
+        <w:rPr>
+          <w:rFonts w:ascii="Consolas" w:hAnsi="Consolas" w:cs="Consolas"/>
+          <w:sz w:val="20"/>
+          <w:szCs w:val="20"/>
+        </w:rPr>
+      </w:pPr>
+    </w:p>
+    <w:p>
+      <w:pPr>
+        <w:autoSpaceDE w:val="0"/>
+        <w:autoSpaceDN w:val="0"/>
+        <w:adjustRightInd w:val="0"/>
+        <w:spacing w:after="0" w:line="240" w:lineRule="auto"/>
+        <w:rPr>
+          <w:rFonts w:ascii="Consolas" w:hAnsi="Consolas" w:cs="Consolas"/>
+          <w:sz w:val="20"/>
+          <w:szCs w:val="20"/>
+        </w:rPr>
+      </w:pPr>
+    </w:p>
+    <w:p>
+      <w:pPr>
+        <w:autoSpaceDE w:val="0"/>
+        <w:autoSpaceDN w:val="0"/>
+        <w:adjustRightInd w:val="0"/>
+        <w:spacing w:after="0" w:line="240" w:lineRule="auto"/>
+        <w:rPr>
+          <w:rFonts w:ascii="Consolas" w:hAnsi="Consolas" w:cs="Consolas"/>
+          <w:sz w:val="20"/>
+          <w:szCs w:val="20"/>
+        </w:rPr>
+      </w:pPr>
+    </w:p>
+    <w:p>
+      <w:pPr>
+        <w:autoSpaceDE w:val="0"/>
+        <w:autoSpaceDN w:val="0"/>
+        <w:adjustRightInd w:val="0"/>
+        <w:spacing w:after="0" w:line="240" w:lineRule="auto"/>
+        <w:rPr>
+          <w:rFonts w:ascii="Consolas" w:hAnsi="Consolas" w:cs="Consolas"/>
+          <w:sz w:val="20"/>
+          <w:szCs w:val="20"/>
+        </w:rPr>
+      </w:pPr>
+    </w:p>
+    <w:p>
+      <w:pPr>
+        <w:autoSpaceDE w:val="0"/>
+        <w:autoSpaceDN w:val="0"/>
+        <w:adjustRightInd w:val="0"/>
+        <w:spacing w:after="0" w:line="240" w:lineRule="auto"/>
+        <w:rPr>
+          <w:rFonts w:ascii="Consolas" w:hAnsi="Consolas" w:cs="Consolas"/>
+          <w:sz w:val="20"/>
+          <w:szCs w:val="20"/>
+        </w:rPr>
+      </w:pPr>
+    </w:p>
+    <w:p>
+      <w:pPr>
+        <w:autoSpaceDE w:val="0"/>
+        <w:autoSpaceDN w:val="0"/>
+        <w:adjustRightInd w:val="0"/>
+        <w:spacing w:after="0" w:line="240" w:lineRule="auto"/>
+        <w:rPr>
+          <w:rFonts w:ascii="Consolas" w:hAnsi="Consolas" w:cs="Consolas"/>
+          <w:sz w:val="20"/>
+          <w:szCs w:val="20"/>
+        </w:rPr>
+      </w:pPr>
+    </w:p>
+    <w:p>
+      <w:pPr>
+        <w:autoSpaceDE w:val="0"/>
+        <w:autoSpaceDN w:val="0"/>
+        <w:adjustRightInd w:val="0"/>
+        <w:spacing w:after="0" w:line="240" w:lineRule="auto"/>
+        <w:rPr>
+          <w:rFonts w:ascii="Consolas" w:hAnsi="Consolas" w:cs="Consolas"/>
+          <w:sz w:val="20"/>
+          <w:szCs w:val="20"/>
+        </w:rPr>
+      </w:pPr>
+    </w:p>
+    <w:p>
+      <w:pPr>
+        <w:autoSpaceDE w:val="0"/>
+        <w:autoSpaceDN w:val="0"/>
+        <w:adjustRightInd w:val="0"/>
+        <w:spacing w:after="0" w:line="240" w:lineRule="auto"/>
+        <w:rPr>
+          <w:rFonts w:ascii="Consolas" w:hAnsi="Consolas" w:cs="Consolas"/>
+          <w:sz w:val="20"/>
+          <w:szCs w:val="20"/>
+        </w:rPr>
+      </w:pPr>
+    </w:p>
+    <w:p>
+      <w:pPr>
+        <w:autoSpaceDE w:val="0"/>
+        <w:autoSpaceDN w:val="0"/>
+        <w:adjustRightInd w:val="0"/>
+        <w:spacing w:after="0" w:line="240" w:lineRule="auto"/>
+        <w:rPr>
+          <w:rFonts w:ascii="Consolas" w:hAnsi="Consolas" w:cs="Consolas"/>
+          <w:sz w:val="20"/>
+          <w:szCs w:val="20"/>
+        </w:rPr>
+      </w:pPr>
+    </w:p>
+    <w:p>
+      <w:pPr>
+        <w:autoSpaceDE w:val="0"/>
+        <w:autoSpaceDN w:val="0"/>
+        <w:adjustRightInd w:val="0"/>
+        <w:spacing w:after="0" w:line="240" w:lineRule="auto"/>
+        <w:rPr>
+          <w:rFonts w:ascii="Consolas" w:hAnsi="Consolas" w:cs="Consolas"/>
+          <w:sz w:val="20"/>
+          <w:szCs w:val="20"/>
+        </w:rPr>
+      </w:pPr>
+    </w:p>
+    <w:p>
+      <w:pPr>
+        <w:autoSpaceDE w:val="0"/>
+        <w:autoSpaceDN w:val="0"/>
+        <w:adjustRightInd w:val="0"/>
+        <w:spacing w:after="0" w:line="240" w:lineRule="auto"/>
+        <w:rPr>
+          <w:rFonts w:ascii="Consolas" w:hAnsi="Consolas" w:cs="Consolas"/>
+          <w:sz w:val="20"/>
+          <w:szCs w:val="20"/>
+        </w:rPr>
+      </w:pPr>
+    </w:p>
+    <w:p>
+      <w:pPr>
+        <w:autoSpaceDE w:val="0"/>
+        <w:autoSpaceDN w:val="0"/>
+        <w:adjustRightInd w:val="0"/>
+        <w:spacing w:after="0" w:line="240" w:lineRule="auto"/>
+        <w:rPr>
+          <w:rFonts w:ascii="Consolas" w:hAnsi="Consolas" w:cs="Consolas"/>
+          <w:sz w:val="20"/>
+          <w:szCs w:val="20"/>
+        </w:rPr>
+      </w:pPr>
+    </w:p>
+    <w:p>
+      <w:pPr>
+        <w:autoSpaceDE w:val="0"/>
+        <w:autoSpaceDN w:val="0"/>
+        <w:adjustRightInd w:val="0"/>
+        <w:spacing w:after="0" w:line="240" w:lineRule="auto"/>
+        <w:rPr>
+          <w:rFonts w:ascii="Consolas" w:hAnsi="Consolas" w:cs="Consolas"/>
           <w:sz w:val="20"/>
           <w:szCs w:val="20"/>
         </w:rPr>
@@ -12797,6 +14054,7 @@
           <w:sz w:val="24"/>
           <w:szCs w:val="24"/>
         </w:rPr>
+        <w:lastRenderedPageBreak/>
         <w:t xml:space="preserve">#define AQ_TOGGLE             </w:t>
       </w:r>
       <w:r>
@@ -13101,7 +14359,6 @@
           <w:sz w:val="16"/>
           <w:szCs w:val="16"/>
         </w:rPr>
-        <w:lastRenderedPageBreak/>
         <w:t xml:space="preserve">         </w:t>
       </w:r>
       <w:r>
@@ -13271,6 +14528,7 @@
           <w:sz w:val="24"/>
           <w:szCs w:val="24"/>
         </w:rPr>
+        <w:lastRenderedPageBreak/>
         <w:drawing>
           <wp:inline distT="0" distB="0" distL="0" distR="0">
             <wp:extent cx="5936615" cy="2626995"/>
@@ -13336,10 +14594,78 @@
       <w:r>
         <w:rPr>
           <w:rFonts w:ascii="Times New Roman" w:hAnsi="Times New Roman" w:cs="Times New Roman"/>
-          <w:sz w:val="24"/>
-          <w:szCs w:val="24"/>
-        </w:rPr>
-        <w:lastRenderedPageBreak/>
+          <w:noProof/>
+          <w:sz w:val="24"/>
+          <w:szCs w:val="24"/>
+        </w:rPr>
+        <w:drawing>
+          <wp:inline distT="0" distB="0" distL="0" distR="0">
+            <wp:extent cx="5943600" cy="1645920"/>
+            <wp:effectExtent l="0" t="0" r="0" b="0"/>
+            <wp:docPr id="15" name="Picture 15"/>
+            <wp:cNvGraphicFramePr>
+              <a:graphicFrameLocks xmlns:a="http://schemas.openxmlformats.org/drawingml/2006/main" noChangeAspect="1"/>
+            </wp:cNvGraphicFramePr>
+            <a:graphic xmlns:a="http://schemas.openxmlformats.org/drawingml/2006/main">
+              <a:graphicData uri="http://schemas.openxmlformats.org/drawingml/2006/picture">
+                <pic:pic xmlns:pic="http://schemas.openxmlformats.org/drawingml/2006/picture">
+                  <pic:nvPicPr>
+                    <pic:cNvPr id="0" name="Picture 1"/>
+                    <pic:cNvPicPr>
+                      <a:picLocks noChangeAspect="1" noChangeArrowheads="1"/>
+                    </pic:cNvPicPr>
+                  </pic:nvPicPr>
+                  <pic:blipFill>
+                    <a:blip r:embed="rId15">
+                      <a:extLst>
+                        <a:ext uri="{28A0092B-C50C-407E-A947-70E740481C1C}">
+                          <a14:useLocalDpi xmlns:a14="http://schemas.microsoft.com/office/drawing/2010/main" val="0"/>
+                        </a:ext>
+                      </a:extLst>
+                    </a:blip>
+                    <a:srcRect/>
+                    <a:stretch>
+                      <a:fillRect/>
+                    </a:stretch>
+                  </pic:blipFill>
+                  <pic:spPr bwMode="auto">
+                    <a:xfrm>
+                      <a:off x="0" y="0"/>
+                      <a:ext cx="5943600" cy="1645920"/>
+                    </a:xfrm>
+                    <a:prstGeom prst="rect">
+                      <a:avLst/>
+                    </a:prstGeom>
+                    <a:noFill/>
+                    <a:ln>
+                      <a:noFill/>
+                    </a:ln>
+                  </pic:spPr>
+                </pic:pic>
+              </a:graphicData>
+            </a:graphic>
+          </wp:inline>
+        </w:drawing>
+      </w:r>
+    </w:p>
+    <w:p>
+      <w:pPr>
+        <w:autoSpaceDE w:val="0"/>
+        <w:autoSpaceDN w:val="0"/>
+        <w:adjustRightInd w:val="0"/>
+        <w:spacing w:after="0" w:line="240" w:lineRule="auto"/>
+        <w:rPr>
+          <w:rFonts w:ascii="Times New Roman" w:hAnsi="Times New Roman" w:cs="Times New Roman"/>
+          <w:sz w:val="24"/>
+          <w:szCs w:val="24"/>
+        </w:rPr>
+      </w:pPr>
+      <w:r>
+        <w:rPr>
+          <w:rFonts w:ascii="Times New Roman" w:hAnsi="Times New Roman" w:cs="Times New Roman"/>
+          <w:sz w:val="24"/>
+          <w:szCs w:val="24"/>
+        </w:rPr>
         <w:t>Xét đoạn code sau</w:t>
       </w:r>
     </w:p>
@@ -13719,6 +15045,7 @@
           <w:sz w:val="24"/>
           <w:szCs w:val="24"/>
         </w:rPr>
+        <w:lastRenderedPageBreak/>
         <w:drawing>
           <wp:inline distT="0" distB="0" distL="0" distR="0">
             <wp:extent cx="5936615" cy="4237355"/>
@@ -13737,7 +15064,7 @@
                     </pic:cNvPicPr>
                   </pic:nvPicPr>
                   <pic:blipFill>
-                    <a:blip r:embed="rId15">
+                    <a:blip r:embed="rId16">
                       <a:extLst>
                         <a:ext uri="{28A0092B-C50C-407E-A947-70E740481C1C}">
                           <a14:useLocalDpi xmlns:a14="http://schemas.microsoft.com/office/drawing/2010/main" val="0"/>
@@ -14574,7 +15901,6 @@
           <w:sz w:val="36"/>
           <w:szCs w:val="36"/>
         </w:rPr>
-        <w:lastRenderedPageBreak/>
         <w:t>Tạo project</w:t>
       </w:r>
     </w:p>
@@ -14741,6 +16067,7 @@
           <w:sz w:val="24"/>
           <w:szCs w:val="24"/>
         </w:rPr>
+        <w:lastRenderedPageBreak/>
         <w:drawing>
           <wp:inline distT="0" distB="0" distL="0" distR="0">
             <wp:extent cx="5941599" cy="3084394"/>
@@ -14759,7 +16086,7 @@
                     </pic:cNvPicPr>
                   </pic:nvPicPr>
                   <pic:blipFill>
-                    <a:blip r:embed="rId16">
+                    <a:blip r:embed="rId17">
                       <a:extLst>
                         <a:ext uri="{28A0092B-C50C-407E-A947-70E740481C1C}">
                           <a14:useLocalDpi xmlns:a14="http://schemas.microsoft.com/office/drawing/2010/main" val="0"/>
@@ -14876,7 +16203,7 @@
                     </pic:cNvPicPr>
                   </pic:nvPicPr>
                   <pic:blipFill>
-                    <a:blip r:embed="rId17" cstate="print">
+                    <a:blip r:embed="rId18" cstate="print">
                       <a:extLst>
                         <a:ext uri="{28A0092B-C50C-407E-A947-70E740481C1C}">
                           <a14:useLocalDpi xmlns:a14="http://schemas.microsoft.com/office/drawing/2010/main" val="0"/>
@@ -14926,37 +16253,37 @@
           <w:sz w:val="24"/>
           <w:szCs w:val="24"/>
         </w:rPr>
+        <w:t>Chọn Browse</w:t>
+      </w:r>
+      <w:r>
+        <w:rPr>
+          <w:rFonts w:ascii="Times New Roman" w:hAnsi="Times New Roman" w:cs="Times New Roman"/>
+          <w:sz w:val="24"/>
+          <w:szCs w:val="24"/>
+        </w:rPr>
+        <w:t>.</w:t>
+      </w:r>
+    </w:p>
+    <w:p>
+      <w:pPr>
+        <w:autoSpaceDE w:val="0"/>
+        <w:autoSpaceDN w:val="0"/>
+        <w:adjustRightInd w:val="0"/>
+        <w:spacing w:after="0" w:line="240" w:lineRule="auto"/>
+        <w:rPr>
+          <w:rFonts w:ascii="Times New Roman" w:hAnsi="Times New Roman" w:cs="Times New Roman"/>
+          <w:sz w:val="24"/>
+          <w:szCs w:val="24"/>
+        </w:rPr>
+      </w:pPr>
+      <w:r>
+        <w:rPr>
+          <w:rFonts w:ascii="Times New Roman" w:hAnsi="Times New Roman" w:cs="Times New Roman"/>
+          <w:noProof/>
+          <w:sz w:val="24"/>
+          <w:szCs w:val="24"/>
+        </w:rPr>
         <w:lastRenderedPageBreak/>
-        <w:t>Chọn Browse</w:t>
-      </w:r>
-      <w:r>
-        <w:rPr>
-          <w:rFonts w:ascii="Times New Roman" w:hAnsi="Times New Roman" w:cs="Times New Roman"/>
-          <w:sz w:val="24"/>
-          <w:szCs w:val="24"/>
-        </w:rPr>
-        <w:t>.</w:t>
-      </w:r>
-    </w:p>
-    <w:p>
-      <w:pPr>
-        <w:autoSpaceDE w:val="0"/>
-        <w:autoSpaceDN w:val="0"/>
-        <w:adjustRightInd w:val="0"/>
-        <w:spacing w:after="0" w:line="240" w:lineRule="auto"/>
-        <w:rPr>
-          <w:rFonts w:ascii="Times New Roman" w:hAnsi="Times New Roman" w:cs="Times New Roman"/>
-          <w:sz w:val="24"/>
-          <w:szCs w:val="24"/>
-        </w:rPr>
-      </w:pPr>
-      <w:r>
-        <w:rPr>
-          <w:rFonts w:ascii="Times New Roman" w:hAnsi="Times New Roman" w:cs="Times New Roman"/>
-          <w:noProof/>
-          <w:sz w:val="24"/>
-          <w:szCs w:val="24"/>
-        </w:rPr>
         <w:drawing>
           <wp:inline distT="0" distB="0" distL="0" distR="0">
             <wp:extent cx="5936282" cy="3207224"/>
@@ -14975,7 +16302,7 @@
                     </pic:cNvPicPr>
                   </pic:nvPicPr>
                   <pic:blipFill>
-                    <a:blip r:embed="rId18">
+                    <a:blip r:embed="rId19">
                       <a:extLst>
                         <a:ext uri="{28A0092B-C50C-407E-A947-70E740481C1C}">
                           <a14:useLocalDpi xmlns:a14="http://schemas.microsoft.com/office/drawing/2010/main" val="0"/>
@@ -15107,7 +16434,7 @@
                     </pic:cNvPicPr>
                   </pic:nvPicPr>
                   <pic:blipFill>
-                    <a:blip r:embed="rId19">
+                    <a:blip r:embed="rId20">
                       <a:extLst>
                         <a:ext uri="{28A0092B-C50C-407E-A947-70E740481C1C}">
                           <a14:useLocalDpi xmlns:a14="http://schemas.microsoft.com/office/drawing/2010/main" val="0"/>
@@ -15157,34 +16484,34 @@
           <w:sz w:val="24"/>
           <w:szCs w:val="24"/>
         </w:rPr>
+        <w:t>Ta có project mới được mở lên như sau</w:t>
+      </w:r>
+      <w:r>
+        <w:rPr>
+          <w:rFonts w:ascii="Times New Roman" w:hAnsi="Times New Roman" w:cs="Times New Roman"/>
+          <w:sz w:val="24"/>
+          <w:szCs w:val="24"/>
+        </w:rPr>
+        <w:t>.</w:t>
+      </w:r>
+    </w:p>
+    <w:p>
+      <w:pPr>
+        <w:autoSpaceDE w:val="0"/>
+        <w:autoSpaceDN w:val="0"/>
+        <w:adjustRightInd w:val="0"/>
+        <w:spacing w:after="0" w:line="240" w:lineRule="auto"/>
+        <w:rPr>
+          <w:rFonts w:ascii="Times New Roman" w:hAnsi="Times New Roman" w:cs="Times New Roman"/>
+          <w:sz w:val="24"/>
+          <w:szCs w:val="24"/>
+        </w:rPr>
+      </w:pPr>
+      <w:r>
+        <w:rPr>
+          <w:noProof/>
+        </w:rPr>
         <w:lastRenderedPageBreak/>
-        <w:t>Ta có project mới được mở lên như sau</w:t>
-      </w:r>
-      <w:r>
-        <w:rPr>
-          <w:rFonts w:ascii="Times New Roman" w:hAnsi="Times New Roman" w:cs="Times New Roman"/>
-          <w:sz w:val="24"/>
-          <w:szCs w:val="24"/>
-        </w:rPr>
-        <w:t>.</w:t>
-      </w:r>
-    </w:p>
-    <w:p>
-      <w:pPr>
-        <w:autoSpaceDE w:val="0"/>
-        <w:autoSpaceDN w:val="0"/>
-        <w:adjustRightInd w:val="0"/>
-        <w:spacing w:after="0" w:line="240" w:lineRule="auto"/>
-        <w:rPr>
-          <w:rFonts w:ascii="Times New Roman" w:hAnsi="Times New Roman" w:cs="Times New Roman"/>
-          <w:sz w:val="24"/>
-          <w:szCs w:val="24"/>
-        </w:rPr>
-      </w:pPr>
-      <w:r>
-        <w:rPr>
-          <w:noProof/>
-        </w:rPr>
         <w:drawing>
           <wp:inline distT="0" distB="0" distL="0" distR="0" wp14:anchorId="192CCC15" wp14:editId="2D5DC683">
             <wp:extent cx="5941683" cy="3937379"/>
@@ -15201,7 +16528,7 @@
                     <pic:cNvPicPr/>
                   </pic:nvPicPr>
                   <pic:blipFill>
-                    <a:blip r:embed="rId20"/>
+                    <a:blip r:embed="rId21"/>
                     <a:stretch>
                       <a:fillRect/>
                     </a:stretch>
@@ -15301,7 +16628,7 @@
                     </pic:cNvPicPr>
                   </pic:nvPicPr>
                   <pic:blipFill>
-                    <a:blip r:embed="rId21">
+                    <a:blip r:embed="rId22">
                       <a:extLst>
                         <a:ext uri="{28A0092B-C50C-407E-A947-70E740481C1C}">
                           <a14:useLocalDpi xmlns:a14="http://schemas.microsoft.com/office/drawing/2010/main" val="0"/>
@@ -15351,37 +16678,37 @@
           <w:sz w:val="24"/>
           <w:szCs w:val="24"/>
         </w:rPr>
+        <w:t>Chọn Archive file rồi next</w:t>
+      </w:r>
+      <w:r>
+        <w:rPr>
+          <w:rFonts w:ascii="Times New Roman" w:hAnsi="Times New Roman" w:cs="Times New Roman"/>
+          <w:sz w:val="24"/>
+          <w:szCs w:val="24"/>
+        </w:rPr>
+        <w:t>.</w:t>
+      </w:r>
+    </w:p>
+    <w:p>
+      <w:pPr>
+        <w:autoSpaceDE w:val="0"/>
+        <w:autoSpaceDN w:val="0"/>
+        <w:adjustRightInd w:val="0"/>
+        <w:spacing w:after="0" w:line="240" w:lineRule="auto"/>
+        <w:rPr>
+          <w:rFonts w:ascii="Times New Roman" w:hAnsi="Times New Roman" w:cs="Times New Roman"/>
+          <w:sz w:val="24"/>
+          <w:szCs w:val="24"/>
+        </w:rPr>
+      </w:pPr>
+      <w:r>
+        <w:rPr>
+          <w:rFonts w:ascii="Times New Roman" w:hAnsi="Times New Roman" w:cs="Times New Roman"/>
+          <w:noProof/>
+          <w:sz w:val="24"/>
+          <w:szCs w:val="24"/>
+        </w:rPr>
         <w:lastRenderedPageBreak/>
-        <w:t>Chọn Archive file rồi next</w:t>
-      </w:r>
-      <w:r>
-        <w:rPr>
-          <w:rFonts w:ascii="Times New Roman" w:hAnsi="Times New Roman" w:cs="Times New Roman"/>
-          <w:sz w:val="24"/>
-          <w:szCs w:val="24"/>
-        </w:rPr>
-        <w:t>.</w:t>
-      </w:r>
-    </w:p>
-    <w:p>
-      <w:pPr>
-        <w:autoSpaceDE w:val="0"/>
-        <w:autoSpaceDN w:val="0"/>
-        <w:adjustRightInd w:val="0"/>
-        <w:spacing w:after="0" w:line="240" w:lineRule="auto"/>
-        <w:rPr>
-          <w:rFonts w:ascii="Times New Roman" w:hAnsi="Times New Roman" w:cs="Times New Roman"/>
-          <w:sz w:val="24"/>
-          <w:szCs w:val="24"/>
-        </w:rPr>
-      </w:pPr>
-      <w:r>
-        <w:rPr>
-          <w:rFonts w:ascii="Times New Roman" w:hAnsi="Times New Roman" w:cs="Times New Roman"/>
-          <w:noProof/>
-          <w:sz w:val="24"/>
-          <w:szCs w:val="24"/>
-        </w:rPr>
         <w:drawing>
           <wp:inline distT="0" distB="0" distL="0" distR="0">
             <wp:extent cx="5119842" cy="3405116"/>
@@ -15400,7 +16727,7 @@
                     </pic:cNvPicPr>
                   </pic:nvPicPr>
                   <pic:blipFill>
-                    <a:blip r:embed="rId22">
+                    <a:blip r:embed="rId23">
                       <a:extLst>
                         <a:ext uri="{28A0092B-C50C-407E-A947-70E740481C1C}">
                           <a14:useLocalDpi xmlns:a14="http://schemas.microsoft.com/office/drawing/2010/main" val="0"/>
@@ -15511,7 +16838,7 @@
                     </pic:cNvPicPr>
                   </pic:nvPicPr>
                   <pic:blipFill>
-                    <a:blip r:embed="rId23">
+                    <a:blip r:embed="rId24">
                       <a:extLst>
                         <a:ext uri="{28A0092B-C50C-407E-A947-70E740481C1C}">
                           <a14:useLocalDpi xmlns:a14="http://schemas.microsoft.com/office/drawing/2010/main" val="0"/>
@@ -15561,37 +16888,37 @@
           <w:sz w:val="24"/>
           <w:szCs w:val="24"/>
         </w:rPr>
+        <w:t>Đóng project vừa mở(chọn delete)</w:t>
+      </w:r>
+      <w:r>
+        <w:rPr>
+          <w:rFonts w:ascii="Times New Roman" w:hAnsi="Times New Roman" w:cs="Times New Roman"/>
+          <w:sz w:val="24"/>
+          <w:szCs w:val="24"/>
+        </w:rPr>
+        <w:t>.</w:t>
+      </w:r>
+    </w:p>
+    <w:p>
+      <w:pPr>
+        <w:autoSpaceDE w:val="0"/>
+        <w:autoSpaceDN w:val="0"/>
+        <w:adjustRightInd w:val="0"/>
+        <w:spacing w:after="0" w:line="240" w:lineRule="auto"/>
+        <w:rPr>
+          <w:rFonts w:ascii="Times New Roman" w:hAnsi="Times New Roman" w:cs="Times New Roman"/>
+          <w:sz w:val="24"/>
+          <w:szCs w:val="24"/>
+        </w:rPr>
+      </w:pPr>
+      <w:r>
+        <w:rPr>
+          <w:rFonts w:ascii="Times New Roman" w:hAnsi="Times New Roman" w:cs="Times New Roman"/>
+          <w:noProof/>
+          <w:sz w:val="24"/>
+          <w:szCs w:val="24"/>
+        </w:rPr>
         <w:lastRenderedPageBreak/>
-        <w:t>Đóng project vừa mở(chọn delete)</w:t>
-      </w:r>
-      <w:r>
-        <w:rPr>
-          <w:rFonts w:ascii="Times New Roman" w:hAnsi="Times New Roman" w:cs="Times New Roman"/>
-          <w:sz w:val="24"/>
-          <w:szCs w:val="24"/>
-        </w:rPr>
-        <w:t>.</w:t>
-      </w:r>
-    </w:p>
-    <w:p>
-      <w:pPr>
-        <w:autoSpaceDE w:val="0"/>
-        <w:autoSpaceDN w:val="0"/>
-        <w:adjustRightInd w:val="0"/>
-        <w:spacing w:after="0" w:line="240" w:lineRule="auto"/>
-        <w:rPr>
-          <w:rFonts w:ascii="Times New Roman" w:hAnsi="Times New Roman" w:cs="Times New Roman"/>
-          <w:sz w:val="24"/>
-          <w:szCs w:val="24"/>
-        </w:rPr>
-      </w:pPr>
-      <w:r>
-        <w:rPr>
-          <w:rFonts w:ascii="Times New Roman" w:hAnsi="Times New Roman" w:cs="Times New Roman"/>
-          <w:noProof/>
-          <w:sz w:val="24"/>
-          <w:szCs w:val="24"/>
-        </w:rPr>
         <w:drawing>
           <wp:inline distT="0" distB="0" distL="0" distR="0">
             <wp:extent cx="5577840" cy="2388358"/>
@@ -15610,7 +16937,7 @@
                     </pic:cNvPicPr>
                   </pic:nvPicPr>
                   <pic:blipFill>
-                    <a:blip r:embed="rId24">
+                    <a:blip r:embed="rId25">
                       <a:extLst>
                         <a:ext uri="{28A0092B-C50C-407E-A947-70E740481C1C}">
                           <a14:useLocalDpi xmlns:a14="http://schemas.microsoft.com/office/drawing/2010/main" val="0"/>
@@ -15750,7 +17077,7 @@
                     </pic:cNvPicPr>
                   </pic:nvPicPr>
                   <pic:blipFill>
-                    <a:blip r:embed="rId25">
+                    <a:blip r:embed="rId26">
                       <a:extLst>
                         <a:ext uri="{28A0092B-C50C-407E-A947-70E740481C1C}">
                           <a14:useLocalDpi xmlns:a14="http://schemas.microsoft.com/office/drawing/2010/main" val="0"/>
@@ -15890,7 +17217,7 @@
                     </pic:cNvPicPr>
                   </pic:nvPicPr>
                   <pic:blipFill>
-                    <a:blip r:embed="rId26">
+                    <a:blip r:embed="rId27">
                       <a:extLst>
                         <a:ext uri="{28A0092B-C50C-407E-A947-70E740481C1C}">
                           <a14:useLocalDpi xmlns:a14="http://schemas.microsoft.com/office/drawing/2010/main" val="0"/>
@@ -15940,37 +17267,37 @@
           <w:sz w:val="24"/>
           <w:szCs w:val="24"/>
         </w:rPr>
+        <w:t>Tiến hành build để xem có lỗi gì thì sửa</w:t>
+      </w:r>
+      <w:r>
+        <w:rPr>
+          <w:rFonts w:ascii="Times New Roman" w:hAnsi="Times New Roman" w:cs="Times New Roman"/>
+          <w:sz w:val="24"/>
+          <w:szCs w:val="24"/>
+        </w:rPr>
+        <w:t>.</w:t>
+      </w:r>
+    </w:p>
+    <w:p>
+      <w:pPr>
+        <w:autoSpaceDE w:val="0"/>
+        <w:autoSpaceDN w:val="0"/>
+        <w:adjustRightInd w:val="0"/>
+        <w:spacing w:after="0" w:line="240" w:lineRule="auto"/>
+        <w:rPr>
+          <w:rFonts w:ascii="Times New Roman" w:hAnsi="Times New Roman" w:cs="Times New Roman"/>
+          <w:sz w:val="24"/>
+          <w:szCs w:val="24"/>
+        </w:rPr>
+      </w:pPr>
+      <w:r>
+        <w:rPr>
+          <w:rFonts w:ascii="Times New Roman" w:hAnsi="Times New Roman" w:cs="Times New Roman"/>
+          <w:noProof/>
+          <w:sz w:val="24"/>
+          <w:szCs w:val="24"/>
+        </w:rPr>
         <w:lastRenderedPageBreak/>
-        <w:t>Tiến hành build để xem có lỗi gì thì sửa</w:t>
-      </w:r>
-      <w:r>
-        <w:rPr>
-          <w:rFonts w:ascii="Times New Roman" w:hAnsi="Times New Roman" w:cs="Times New Roman"/>
-          <w:sz w:val="24"/>
-          <w:szCs w:val="24"/>
-        </w:rPr>
-        <w:t>.</w:t>
-      </w:r>
-    </w:p>
-    <w:p>
-      <w:pPr>
-        <w:autoSpaceDE w:val="0"/>
-        <w:autoSpaceDN w:val="0"/>
-        <w:adjustRightInd w:val="0"/>
-        <w:spacing w:after="0" w:line="240" w:lineRule="auto"/>
-        <w:rPr>
-          <w:rFonts w:ascii="Times New Roman" w:hAnsi="Times New Roman" w:cs="Times New Roman"/>
-          <w:sz w:val="24"/>
-          <w:szCs w:val="24"/>
-        </w:rPr>
-      </w:pPr>
-      <w:r>
-        <w:rPr>
-          <w:rFonts w:ascii="Times New Roman" w:hAnsi="Times New Roman" w:cs="Times New Roman"/>
-          <w:noProof/>
-          <w:sz w:val="24"/>
-          <w:szCs w:val="24"/>
-        </w:rPr>
         <w:drawing>
           <wp:inline distT="0" distB="0" distL="0" distR="0">
             <wp:extent cx="5942156" cy="3705367"/>
@@ -15989,7 +17316,7 @@
                     </pic:cNvPicPr>
                   </pic:nvPicPr>
                   <pic:blipFill>
-                    <a:blip r:embed="rId27" cstate="print">
+                    <a:blip r:embed="rId28" cstate="print">
                       <a:extLst>
                         <a:ext uri="{28A0092B-C50C-407E-A947-70E740481C1C}">
                           <a14:useLocalDpi xmlns:a14="http://schemas.microsoft.com/office/drawing/2010/main" val="0"/>
@@ -16082,7 +17409,7 @@
                     <pic:cNvPicPr/>
                   </pic:nvPicPr>
                   <pic:blipFill>
-                    <a:blip r:embed="rId28"/>
+                    <a:blip r:embed="rId29"/>
                     <a:stretch>
                       <a:fillRect/>
                     </a:stretch>
@@ -16121,7 +17448,6 @@
           <w:sz w:val="24"/>
           <w:szCs w:val="24"/>
         </w:rPr>
-        <w:lastRenderedPageBreak/>
         <w:t>Ta tiến hành thay đổi lại đường dẫn đến thư viện của project gốc</w:t>
       </w:r>
       <w:r>
@@ -16167,80 +17493,6 @@
             <wp:extent cx="5943600" cy="2668137"/>
             <wp:effectExtent l="0" t="0" r="0" b="0"/>
             <wp:docPr id="26" name="Picture 26"/>
-            <wp:cNvGraphicFramePr>
-              <a:graphicFrameLocks xmlns:a="http://schemas.openxmlformats.org/drawingml/2006/main" noChangeAspect="1"/>
-            </wp:cNvGraphicFramePr>
-            <a:graphic xmlns:a="http://schemas.openxmlformats.org/drawingml/2006/main">
-              <a:graphicData uri="http://schemas.openxmlformats.org/drawingml/2006/picture">
-                <pic:pic xmlns:pic="http://schemas.openxmlformats.org/drawingml/2006/picture">
-                  <pic:nvPicPr>
-                    <pic:cNvPr id="1" name=""/>
-                    <pic:cNvPicPr/>
-                  </pic:nvPicPr>
-                  <pic:blipFill>
-                    <a:blip r:embed="rId29"/>
-                    <a:stretch>
-                      <a:fillRect/>
-                    </a:stretch>
-                  </pic:blipFill>
-                  <pic:spPr>
-                    <a:xfrm>
-                      <a:off x="0" y="0"/>
-                      <a:ext cx="5947049" cy="2669685"/>
-                    </a:xfrm>
-                    <a:prstGeom prst="rect">
-                      <a:avLst/>
-                    </a:prstGeom>
-                  </pic:spPr>
-                </pic:pic>
-              </a:graphicData>
-            </a:graphic>
-          </wp:inline>
-        </w:drawing>
-      </w:r>
-    </w:p>
-    <w:p>
-      <w:pPr>
-        <w:autoSpaceDE w:val="0"/>
-        <w:autoSpaceDN w:val="0"/>
-        <w:adjustRightInd w:val="0"/>
-        <w:spacing w:after="0" w:line="240" w:lineRule="auto"/>
-        <w:rPr>
-          <w:rFonts w:ascii="Times New Roman" w:hAnsi="Times New Roman" w:cs="Times New Roman"/>
-          <w:sz w:val="24"/>
-          <w:szCs w:val="24"/>
-        </w:rPr>
-      </w:pPr>
-      <w:r>
-        <w:rPr>
-          <w:rFonts w:ascii="Times New Roman" w:hAnsi="Times New Roman" w:cs="Times New Roman"/>
-          <w:sz w:val="24"/>
-          <w:szCs w:val="24"/>
-        </w:rPr>
-        <w:t>Chọn vào Build-&gt;Include Options</w:t>
-      </w:r>
-    </w:p>
-    <w:p>
-      <w:pPr>
-        <w:autoSpaceDE w:val="0"/>
-        <w:autoSpaceDN w:val="0"/>
-        <w:adjustRightInd w:val="0"/>
-        <w:spacing w:after="0" w:line="240" w:lineRule="auto"/>
-        <w:rPr>
-          <w:rFonts w:ascii="Times New Roman" w:hAnsi="Times New Roman" w:cs="Times New Roman"/>
-          <w:sz w:val="24"/>
-          <w:szCs w:val="24"/>
-        </w:rPr>
-      </w:pPr>
-      <w:r>
-        <w:rPr>
-          <w:noProof/>
-        </w:rPr>
-        <w:drawing>
-          <wp:inline distT="0" distB="0" distL="0" distR="0" wp14:anchorId="50E93CF6" wp14:editId="715C19AE">
-            <wp:extent cx="5943600" cy="2497540"/>
-            <wp:effectExtent l="0" t="0" r="0" b="0"/>
-            <wp:docPr id="27" name="Picture 27"/>
             <wp:cNvGraphicFramePr>
               <a:graphicFrameLocks xmlns:a="http://schemas.openxmlformats.org/drawingml/2006/main" noChangeAspect="1"/>
             </wp:cNvGraphicFramePr>
@@ -16260,6 +17512,80 @@
                   <pic:spPr>
                     <a:xfrm>
                       <a:off x="0" y="0"/>
+                      <a:ext cx="5947049" cy="2669685"/>
+                    </a:xfrm>
+                    <a:prstGeom prst="rect">
+                      <a:avLst/>
+                    </a:prstGeom>
+                  </pic:spPr>
+                </pic:pic>
+              </a:graphicData>
+            </a:graphic>
+          </wp:inline>
+        </w:drawing>
+      </w:r>
+    </w:p>
+    <w:p>
+      <w:pPr>
+        <w:autoSpaceDE w:val="0"/>
+        <w:autoSpaceDN w:val="0"/>
+        <w:adjustRightInd w:val="0"/>
+        <w:spacing w:after="0" w:line="240" w:lineRule="auto"/>
+        <w:rPr>
+          <w:rFonts w:ascii="Times New Roman" w:hAnsi="Times New Roman" w:cs="Times New Roman"/>
+          <w:sz w:val="24"/>
+          <w:szCs w:val="24"/>
+        </w:rPr>
+      </w:pPr>
+      <w:r>
+        <w:rPr>
+          <w:rFonts w:ascii="Times New Roman" w:hAnsi="Times New Roman" w:cs="Times New Roman"/>
+          <w:sz w:val="24"/>
+          <w:szCs w:val="24"/>
+        </w:rPr>
+        <w:t>Chọn vào Build-&gt;Include Options</w:t>
+      </w:r>
+    </w:p>
+    <w:p>
+      <w:pPr>
+        <w:autoSpaceDE w:val="0"/>
+        <w:autoSpaceDN w:val="0"/>
+        <w:adjustRightInd w:val="0"/>
+        <w:spacing w:after="0" w:line="240" w:lineRule="auto"/>
+        <w:rPr>
+          <w:rFonts w:ascii="Times New Roman" w:hAnsi="Times New Roman" w:cs="Times New Roman"/>
+          <w:sz w:val="24"/>
+          <w:szCs w:val="24"/>
+        </w:rPr>
+      </w:pPr>
+      <w:r>
+        <w:rPr>
+          <w:noProof/>
+        </w:rPr>
+        <w:drawing>
+          <wp:inline distT="0" distB="0" distL="0" distR="0" wp14:anchorId="50E93CF6" wp14:editId="715C19AE">
+            <wp:extent cx="5943600" cy="2497540"/>
+            <wp:effectExtent l="0" t="0" r="0" b="0"/>
+            <wp:docPr id="27" name="Picture 27"/>
+            <wp:cNvGraphicFramePr>
+              <a:graphicFrameLocks xmlns:a="http://schemas.openxmlformats.org/drawingml/2006/main" noChangeAspect="1"/>
+            </wp:cNvGraphicFramePr>
+            <a:graphic xmlns:a="http://schemas.openxmlformats.org/drawingml/2006/main">
+              <a:graphicData uri="http://schemas.openxmlformats.org/drawingml/2006/picture">
+                <pic:pic xmlns:pic="http://schemas.openxmlformats.org/drawingml/2006/picture">
+                  <pic:nvPicPr>
+                    <pic:cNvPr id="1" name=""/>
+                    <pic:cNvPicPr/>
+                  </pic:nvPicPr>
+                  <pic:blipFill>
+                    <a:blip r:embed="rId31"/>
+                    <a:stretch>
+                      <a:fillRect/>
+                    </a:stretch>
+                  </pic:blipFill>
+                  <pic:spPr>
+                    <a:xfrm>
+                      <a:off x="0" y="0"/>
                       <a:ext cx="5956018" cy="2502758"/>
                     </a:xfrm>
                     <a:prstGeom prst="rect">
@@ -16390,7 +17716,7 @@
                     </pic:cNvPicPr>
                   </pic:nvPicPr>
                   <pic:blipFill>
-                    <a:blip r:embed="rId31">
+                    <a:blip r:embed="rId32">
                       <a:extLst>
                         <a:ext uri="{28A0092B-C50C-407E-A947-70E740481C1C}">
                           <a14:useLocalDpi xmlns:a14="http://schemas.microsoft.com/office/drawing/2010/main" val="0"/>
@@ -16440,34 +17766,34 @@
           <w:sz w:val="24"/>
           <w:szCs w:val="24"/>
         </w:rPr>
+        <w:t>Xong rồi thoát ra và build lại</w:t>
+      </w:r>
+      <w:r>
+        <w:rPr>
+          <w:rFonts w:ascii="Times New Roman" w:hAnsi="Times New Roman" w:cs="Times New Roman"/>
+          <w:sz w:val="24"/>
+          <w:szCs w:val="24"/>
+        </w:rPr>
+        <w:t>.</w:t>
+      </w:r>
+    </w:p>
+    <w:p>
+      <w:pPr>
+        <w:autoSpaceDE w:val="0"/>
+        <w:autoSpaceDN w:val="0"/>
+        <w:adjustRightInd w:val="0"/>
+        <w:spacing w:after="0" w:line="240" w:lineRule="auto"/>
+        <w:rPr>
+          <w:rFonts w:ascii="Times New Roman" w:hAnsi="Times New Roman" w:cs="Times New Roman"/>
+          <w:sz w:val="24"/>
+          <w:szCs w:val="24"/>
+        </w:rPr>
+      </w:pPr>
+      <w:r>
+        <w:rPr>
+          <w:noProof/>
+        </w:rPr>
         <w:lastRenderedPageBreak/>
-        <w:t>Xong rồi thoát ra và build lại</w:t>
-      </w:r>
-      <w:r>
-        <w:rPr>
-          <w:rFonts w:ascii="Times New Roman" w:hAnsi="Times New Roman" w:cs="Times New Roman"/>
-          <w:sz w:val="24"/>
-          <w:szCs w:val="24"/>
-        </w:rPr>
-        <w:t>.</w:t>
-      </w:r>
-    </w:p>
-    <w:p>
-      <w:pPr>
-        <w:autoSpaceDE w:val="0"/>
-        <w:autoSpaceDN w:val="0"/>
-        <w:adjustRightInd w:val="0"/>
-        <w:spacing w:after="0" w:line="240" w:lineRule="auto"/>
-        <w:rPr>
-          <w:rFonts w:ascii="Times New Roman" w:hAnsi="Times New Roman" w:cs="Times New Roman"/>
-          <w:sz w:val="24"/>
-          <w:szCs w:val="24"/>
-        </w:rPr>
-      </w:pPr>
-      <w:r>
-        <w:rPr>
-          <w:noProof/>
-        </w:rPr>
         <w:drawing>
           <wp:inline distT="0" distB="0" distL="0" distR="0" wp14:anchorId="4A00EBE3" wp14:editId="1AF0F1F1">
             <wp:extent cx="5943600" cy="2900149"/>
@@ -16484,7 +17810,7 @@
                     <pic:cNvPicPr/>
                   </pic:nvPicPr>
                   <pic:blipFill>
-                    <a:blip r:embed="rId32"/>
+                    <a:blip r:embed="rId33"/>
                     <a:stretch>
                       <a:fillRect/>
                     </a:stretch>
@@ -16613,7 +17939,7 @@
                     </pic:cNvPicPr>
                   </pic:nvPicPr>
                   <pic:blipFill>
-                    <a:blip r:embed="rId33">
+                    <a:blip r:embed="rId34">
                       <a:extLst>
                         <a:ext uri="{28A0092B-C50C-407E-A947-70E740481C1C}">
                           <a14:useLocalDpi xmlns:a14="http://schemas.microsoft.com/office/drawing/2010/main" val="0"/>
@@ -16884,7 +18210,7 @@
                     </pic:cNvPicPr>
                   </pic:nvPicPr>
                   <pic:blipFill>
-                    <a:blip r:embed="rId34">
+                    <a:blip r:embed="rId35">
                       <a:extLst>
                         <a:ext uri="{28A0092B-C50C-407E-A947-70E740481C1C}">
                           <a14:useLocalDpi xmlns:a14="http://schemas.microsoft.com/office/drawing/2010/main" val="0"/>
@@ -16977,7 +18303,7 @@
                     <pic:cNvPicPr/>
                   </pic:nvPicPr>
                   <pic:blipFill>
-                    <a:blip r:embed="rId35"/>
+                    <a:blip r:embed="rId36"/>
                     <a:stretch>
                       <a:fillRect/>
                     </a:stretch>
@@ -17043,8 +18369,6 @@
         </w:rPr>
         <w:t>.</w:t>
       </w:r>
-      <w:bookmarkStart w:id="0" w:name="_GoBack"/>
-      <w:bookmarkEnd w:id="0"/>
     </w:p>
     <w:p>
       <w:pPr>
@@ -17112,7 +18436,7 @@
                     </pic:cNvPicPr>
                   </pic:nvPicPr>
                   <pic:blipFill>
-                    <a:blip r:embed="rId36">
+                    <a:blip r:embed="rId37">
                       <a:extLst>
                         <a:ext uri="{28A0092B-C50C-407E-A947-70E740481C1C}">
                           <a14:useLocalDpi xmlns:a14="http://schemas.microsoft.com/office/drawing/2010/main" val="0"/>
@@ -17194,7 +18518,15 @@
           <w:sz w:val="24"/>
           <w:szCs w:val="24"/>
         </w:rPr>
-        <w:t>.lib và copy vào thư mục dự án</w:t>
+        <w:t xml:space="preserve">.lib và copy vào thư mục </w:t>
+      </w:r>
+      <w:r>
+        <w:rPr>
+          <w:rFonts w:ascii="Times New Roman" w:hAnsi="Times New Roman" w:cs="Times New Roman"/>
+          <w:sz w:val="24"/>
+          <w:szCs w:val="24"/>
+        </w:rPr>
+        <w:t>project</w:t>
       </w:r>
       <w:r>
         <w:rPr>
@@ -17223,7 +18555,23 @@
           <w:sz w:val="24"/>
           <w:szCs w:val="24"/>
         </w:rPr>
-        <w:t xml:space="preserve">Các file này có thể tim trong thư mục </w:t>
+        <w:t>Các file này có thể</w:t>
+      </w:r>
+      <w:r>
+        <w:rPr>
+          <w:rFonts w:ascii="Times New Roman" w:hAnsi="Times New Roman" w:cs="Times New Roman"/>
+          <w:sz w:val="24"/>
+          <w:szCs w:val="24"/>
+        </w:rPr>
+        <w:t xml:space="preserve"> tì</w:t>
+      </w:r>
+      <w:r>
+        <w:rPr>
+          <w:rFonts w:ascii="Times New Roman" w:hAnsi="Times New Roman" w:cs="Times New Roman"/>
+          <w:sz w:val="24"/>
+          <w:szCs w:val="24"/>
+        </w:rPr>
+        <w:t xml:space="preserve">m trong thư mục </w:t>
       </w:r>
       <w:r>
         <w:rPr>
@@ -17295,7 +18643,7 @@
                     <pic:cNvPicPr/>
                   </pic:nvPicPr>
                   <pic:blipFill>
-                    <a:blip r:embed="rId37"/>
+                    <a:blip r:embed="rId38"/>
                     <a:stretch>
                       <a:fillRect/>
                     </a:stretch>

</xml_diff>